<commit_message>
hw5_part2_first change: add hashmap from index to vertex name
</commit_message>
<xml_diff>
--- a/hw5/deliverable.docx
+++ b/hw5/deliverable.docx
@@ -557,7 +557,7 @@
           <v:shape id="_x0000_i1025" type="#_x0000_t75" style="width:241.8pt;height:16.3pt" o:ole="">
             <v:imagedata r:id="rId7" o:title=""/>
           </v:shape>
-          <o:OLEObject Type="Embed" ProgID="Equation.DSMT4" ShapeID="_x0000_i1025" DrawAspect="Content" ObjectID="_1478805707" r:id="rId8"/>
+          <o:OLEObject Type="Embed" ProgID="Equation.DSMT4" ShapeID="_x0000_i1025" DrawAspect="Content" ObjectID="_1478811257" r:id="rId8"/>
         </w:object>
       </w:r>
     </w:p>
@@ -773,7 +773,7 @@
           <v:shape id="_x0000_i1026" type="#_x0000_t75" style="width:310.4pt;height:19.7pt" o:ole="">
             <v:imagedata r:id="rId9" o:title=""/>
           </v:shape>
-          <o:OLEObject Type="Embed" ProgID="Equation.DSMT4" ShapeID="_x0000_i1026" DrawAspect="Content" ObjectID="_1478805708" r:id="rId10"/>
+          <o:OLEObject Type="Embed" ProgID="Equation.DSMT4" ShapeID="_x0000_i1026" DrawAspect="Content" ObjectID="_1478811258" r:id="rId10"/>
         </w:object>
       </w:r>
     </w:p>
@@ -908,7 +908,7 @@
           <v:shape id="_x0000_i1027" type="#_x0000_t75" style="width:305pt;height:19.7pt" o:ole="">
             <v:imagedata r:id="rId11" o:title=""/>
           </v:shape>
-          <o:OLEObject Type="Embed" ProgID="Equation.DSMT4" ShapeID="_x0000_i1027" DrawAspect="Content" ObjectID="_1478805709" r:id="rId12"/>
+          <o:OLEObject Type="Embed" ProgID="Equation.DSMT4" ShapeID="_x0000_i1027" DrawAspect="Content" ObjectID="_1478811259" r:id="rId12"/>
         </w:object>
       </w:r>
     </w:p>
@@ -1107,7 +1107,7 @@
           <v:shape id="_x0000_i1028" type="#_x0000_t75" style="width:114.8pt;height:55pt" o:ole="">
             <v:imagedata r:id="rId13" o:title=""/>
           </v:shape>
-          <o:OLEObject Type="Embed" ProgID="Equation.DSMT4" ShapeID="_x0000_i1028" DrawAspect="Content" ObjectID="_1478805710" r:id="rId14"/>
+          <o:OLEObject Type="Embed" ProgID="Equation.DSMT4" ShapeID="_x0000_i1028" DrawAspect="Content" ObjectID="_1478811260" r:id="rId14"/>
         </w:object>
       </w:r>
     </w:p>
@@ -1191,7 +1191,7 @@
           <v:shape id="_x0000_i1029" type="#_x0000_t75" style="width:315.15pt;height:19.7pt" o:ole="">
             <v:imagedata r:id="rId15" o:title=""/>
           </v:shape>
-          <o:OLEObject Type="Embed" ProgID="Equation.DSMT4" ShapeID="_x0000_i1029" DrawAspect="Content" ObjectID="_1478805711" r:id="rId16"/>
+          <o:OLEObject Type="Embed" ProgID="Equation.DSMT4" ShapeID="_x0000_i1029" DrawAspect="Content" ObjectID="_1478811261" r:id="rId16"/>
         </w:object>
       </w:r>
     </w:p>
@@ -1271,7 +1271,7 @@
           <v:shape id="_x0000_i1030" type="#_x0000_t75" style="width:114.8pt;height:55pt" o:ole="">
             <v:imagedata r:id="rId17" o:title=""/>
           </v:shape>
-          <o:OLEObject Type="Embed" ProgID="Equation.DSMT4" ShapeID="_x0000_i1030" DrawAspect="Content" ObjectID="_1478805712" r:id="rId18"/>
+          <o:OLEObject Type="Embed" ProgID="Equation.DSMT4" ShapeID="_x0000_i1030" DrawAspect="Content" ObjectID="_1478811262" r:id="rId18"/>
         </w:object>
       </w:r>
     </w:p>
@@ -1373,7 +1373,7 @@
           <v:shape id="_x0000_i1031" type="#_x0000_t75" style="width:364.75pt;height:52.3pt" o:ole="">
             <v:imagedata r:id="rId19" o:title=""/>
           </v:shape>
-          <o:OLEObject Type="Embed" ProgID="Equation.DSMT4" ShapeID="_x0000_i1031" DrawAspect="Content" ObjectID="_1478805713" r:id="rId20"/>
+          <o:OLEObject Type="Embed" ProgID="Equation.DSMT4" ShapeID="_x0000_i1031" DrawAspect="Content" ObjectID="_1478811263" r:id="rId20"/>
         </w:object>
       </w:r>
     </w:p>
@@ -1763,7 +1763,7 @@
           <v:shape id="_x0000_i1032" type="#_x0000_t75" style="width:241.8pt;height:16.3pt" o:ole="">
             <v:imagedata r:id="rId7" o:title=""/>
           </v:shape>
-          <o:OLEObject Type="Embed" ProgID="Equation.DSMT4" ShapeID="_x0000_i1032" DrawAspect="Content" ObjectID="_1478805714" r:id="rId21"/>
+          <o:OLEObject Type="Embed" ProgID="Equation.DSMT4" ShapeID="_x0000_i1032" DrawAspect="Content" ObjectID="_1478811264" r:id="rId21"/>
         </w:object>
       </w:r>
     </w:p>
@@ -2007,7 +2007,7 @@
           <v:shape id="_x0000_i1033" type="#_x0000_t75" style="width:226.85pt;height:14.25pt" o:ole="">
             <v:imagedata r:id="rId22" o:title=""/>
           </v:shape>
-          <o:OLEObject Type="Embed" ProgID="Equation.DSMT4" ShapeID="_x0000_i1033" DrawAspect="Content" ObjectID="_1478805715" r:id="rId23"/>
+          <o:OLEObject Type="Embed" ProgID="Equation.DSMT4" ShapeID="_x0000_i1033" DrawAspect="Content" ObjectID="_1478811265" r:id="rId23"/>
         </w:object>
       </w:r>
     </w:p>
@@ -2015,12 +2015,21 @@
     <w:p>
       <w:pPr>
         <w:rPr>
+          <w:rFonts w:ascii="Times New Roman" w:hAnsi="Times New Roman" w:cs="Times New Roman"/>
+          <w:color w:val="000000"/>
+          <w:sz w:val="27"/>
+          <w:szCs w:val="27"/>
+        </w:rPr>
+      </w:pPr>
+      <w:r>
+        <w:rPr>
           <w:rFonts w:ascii="Times New Roman" w:hAnsi="Times New Roman" w:cs="Times New Roman" w:hint="eastAsia"/>
           <w:color w:val="000000"/>
           <w:sz w:val="27"/>
           <w:szCs w:val="27"/>
         </w:rPr>
-      </w:pPr>
+        <w:t>Step</w:t>
+      </w:r>
       <w:r>
         <w:rPr>
           <w:rFonts w:ascii="Times New Roman" w:hAnsi="Times New Roman" w:cs="Times New Roman" w:hint="eastAsia"/>
@@ -2028,50 +2037,62 @@
           <w:sz w:val="27"/>
           <w:szCs w:val="27"/>
         </w:rPr>
-        <w:t>Step</w:t>
-      </w:r>
-      <w:r>
-        <w:rPr>
-          <w:rFonts w:ascii="Times New Roman" w:hAnsi="Times New Roman" w:cs="Times New Roman" w:hint="eastAsia"/>
-          <w:color w:val="000000"/>
-          <w:sz w:val="27"/>
-          <w:szCs w:val="27"/>
-        </w:rPr>
         <w:t>8</w:t>
       </w:r>
     </w:p>
     <w:p>
       <w:pPr>
         <w:rPr>
-          <w:rFonts w:ascii="Times New Roman" w:hAnsi="Times New Roman" w:cs="Times New Roman" w:hint="eastAsia"/>
-          <w:color w:val="000000"/>
-          <w:sz w:val="27"/>
-          <w:szCs w:val="27"/>
-        </w:rPr>
-      </w:pPr>
-    </w:p>
-    <w:p>
-      <w:pPr>
-        <w:rPr>
-          <w:rFonts w:ascii="Times New Roman" w:hAnsi="Times New Roman" w:cs="Times New Roman" w:hint="eastAsia"/>
-          <w:color w:val="000000"/>
-          <w:sz w:val="27"/>
-          <w:szCs w:val="27"/>
-        </w:rPr>
-      </w:pPr>
-    </w:p>
-    <w:p>
-      <w:pPr>
-        <w:rPr>
-          <w:rFonts w:ascii="Times New Roman" w:hAnsi="Times New Roman" w:cs="Times New Roman" w:hint="eastAsia"/>
-          <w:color w:val="000000"/>
-          <w:sz w:val="27"/>
-          <w:szCs w:val="27"/>
-        </w:rPr>
-      </w:pPr>
-    </w:p>
-    <w:p>
-      <w:pPr>
+          <w:rFonts w:ascii="Times New Roman" w:hAnsi="Times New Roman" w:cs="Times New Roman"/>
+          <w:color w:val="000000"/>
+          <w:sz w:val="27"/>
+          <w:szCs w:val="27"/>
+        </w:rPr>
+      </w:pPr>
+    </w:p>
+    <w:p>
+      <w:pPr>
+        <w:rPr>
+          <w:rFonts w:ascii="Times New Roman" w:hAnsi="Times New Roman" w:cs="Times New Roman"/>
+          <w:color w:val="000000"/>
+          <w:sz w:val="27"/>
+          <w:szCs w:val="27"/>
+        </w:rPr>
+      </w:pPr>
+    </w:p>
+    <w:p>
+      <w:pPr>
+        <w:rPr>
+          <w:rFonts w:ascii="Times New Roman" w:hAnsi="Times New Roman" w:cs="Times New Roman"/>
+          <w:color w:val="000000"/>
+          <w:sz w:val="27"/>
+          <w:szCs w:val="27"/>
+        </w:rPr>
+      </w:pPr>
+    </w:p>
+    <w:p>
+      <w:pPr>
+        <w:rPr>
+          <w:rFonts w:ascii="Times New Roman" w:hAnsi="Times New Roman" w:cs="Times New Roman"/>
+          <w:b/>
+          <w:bCs/>
+          <w:color w:val="000000"/>
+          <w:sz w:val="27"/>
+          <w:szCs w:val="27"/>
+        </w:rPr>
+      </w:pPr>
+      <w:r>
+        <w:rPr>
+          <w:rFonts w:ascii="Times New Roman" w:hAnsi="Times New Roman" w:cs="Times New Roman"/>
+          <w:b/>
+          <w:bCs/>
+          <w:color w:val="000000"/>
+          <w:sz w:val="27"/>
+          <w:szCs w:val="27"/>
+        </w:rPr>
+        <w:t xml:space="preserve">Part </w:t>
+      </w:r>
+      <w:r>
         <w:rPr>
           <w:rFonts w:ascii="Times New Roman" w:hAnsi="Times New Roman" w:cs="Times New Roman" w:hint="eastAsia"/>
           <w:b/>
@@ -2080,34 +2101,13 @@
           <w:sz w:val="27"/>
           <w:szCs w:val="27"/>
         </w:rPr>
-      </w:pPr>
-      <w:r>
+        <w:t>2:</w:t>
+      </w:r>
+    </w:p>
+    <w:p>
+      <w:pPr>
         <w:rPr>
           <w:rFonts w:ascii="Times New Roman" w:hAnsi="Times New Roman" w:cs="Times New Roman"/>
-          <w:b/>
-          <w:bCs/>
-          <w:color w:val="000000"/>
-          <w:sz w:val="27"/>
-          <w:szCs w:val="27"/>
-        </w:rPr>
-        <w:t xml:space="preserve">Part </w:t>
-      </w:r>
-      <w:r>
-        <w:rPr>
-          <w:rFonts w:ascii="Times New Roman" w:hAnsi="Times New Roman" w:cs="Times New Roman" w:hint="eastAsia"/>
-          <w:b/>
-          <w:bCs/>
-          <w:color w:val="000000"/>
-          <w:sz w:val="27"/>
-          <w:szCs w:val="27"/>
-        </w:rPr>
-        <w:t>2:</w:t>
-      </w:r>
-    </w:p>
-    <w:p>
-      <w:pPr>
-        <w:rPr>
-          <w:rFonts w:ascii="Times New Roman" w:hAnsi="Times New Roman" w:cs="Times New Roman" w:hint="eastAsia"/>
           <w:b/>
           <w:bCs/>
           <w:color w:val="000000"/>
@@ -2232,7 +2232,7 @@
         <w:snapToGrid w:val="0"/>
         <w:ind w:left="780" w:firstLineChars="0" w:firstLine="0"/>
         <w:rPr>
-          <w:rFonts w:cs="Times New Roman" w:hint="eastAsia"/>
+          <w:rFonts w:cs="Times New Roman"/>
           <w:color w:val="000000"/>
           <w:sz w:val="27"/>
           <w:szCs w:val="27"/>
@@ -2276,7 +2276,7 @@
         <w:snapToGrid w:val="0"/>
         <w:ind w:left="780" w:firstLineChars="0" w:firstLine="0"/>
         <w:rPr>
-          <w:rFonts w:cs="Times New Roman" w:hint="eastAsia"/>
+          <w:rFonts w:cs="Times New Roman"/>
           <w:color w:val="000000"/>
           <w:sz w:val="27"/>
           <w:szCs w:val="27"/>
@@ -2307,6 +2307,258 @@
         </w:rPr>
         <w:t>Time to find shortest path from city8 to city3200: 114221ms</w:t>
       </w:r>
+    </w:p>
+    <w:p/>
+    <w:p/>
+    <w:p>
+      <w:pPr>
+        <w:pStyle w:val="a5"/>
+        <w:numPr>
+          <w:ilvl w:val="0"/>
+          <w:numId w:val="13"/>
+        </w:numPr>
+        <w:ind w:firstLineChars="0"/>
+        <w:rPr>
+          <w:rFonts w:hint="eastAsia"/>
+        </w:rPr>
+      </w:pPr>
+      <w:r>
+        <w:rPr>
+          <w:rFonts w:ascii="Times New Roman" w:hAnsi="Times New Roman" w:cs="Times New Roman"/>
+          <w:color w:val="000000"/>
+          <w:sz w:val="27"/>
+          <w:szCs w:val="27"/>
+        </w:rPr>
+        <w:t>C</w:t>
+      </w:r>
+      <w:r>
+        <w:rPr>
+          <w:rFonts w:ascii="Times New Roman" w:hAnsi="Times New Roman" w:cs="Times New Roman" w:hint="eastAsia"/>
+          <w:color w:val="000000"/>
+          <w:sz w:val="27"/>
+          <w:szCs w:val="27"/>
+        </w:rPr>
+        <w:t>hanges:</w:t>
+      </w:r>
+    </w:p>
+    <w:p>
+      <w:pPr>
+        <w:pStyle w:val="a5"/>
+        <w:numPr>
+          <w:ilvl w:val="0"/>
+          <w:numId w:val="14"/>
+        </w:numPr>
+        <w:ind w:firstLineChars="0"/>
+        <w:rPr>
+          <w:rFonts w:hint="eastAsia"/>
+        </w:rPr>
+      </w:pPr>
+      <w:r>
+        <w:t>C</w:t>
+      </w:r>
+      <w:r>
+        <w:rPr>
+          <w:rFonts w:hint="eastAsia"/>
+        </w:rPr>
+        <w:t xml:space="preserve">hange the private field </w:t>
+      </w:r>
+      <w:r>
+        <w:rPr>
+          <w:rFonts w:hint="eastAsia"/>
+          <w:i/>
+        </w:rPr>
+        <w:t>names</w:t>
+      </w:r>
+      <w:r>
+        <w:rPr>
+          <w:rFonts w:hint="eastAsia"/>
+        </w:rPr>
+        <w:t xml:space="preserve"> in the class </w:t>
+      </w:r>
+      <w:proofErr w:type="spellStart"/>
+      <w:r>
+        <w:rPr>
+          <w:i/>
+        </w:rPr>
+        <w:t>WeightedGraph</w:t>
+      </w:r>
+      <w:proofErr w:type="spellEnd"/>
+      <w:r>
+        <w:rPr>
+          <w:rFonts w:hint="eastAsia"/>
+        </w:rPr>
+        <w:t xml:space="preserve">, the original type is </w:t>
+      </w:r>
+      <w:proofErr w:type="gramStart"/>
+      <w:r>
+        <w:rPr>
+          <w:rFonts w:hint="eastAsia"/>
+        </w:rPr>
+        <w:t>String[</w:t>
+      </w:r>
+      <w:proofErr w:type="gramEnd"/>
+      <w:r>
+        <w:rPr>
+          <w:rFonts w:hint="eastAsia"/>
+        </w:rPr>
+        <w:t xml:space="preserve">], new change it to a </w:t>
+      </w:r>
+      <w:proofErr w:type="spellStart"/>
+      <w:r>
+        <w:rPr>
+          <w:rFonts w:hint="eastAsia"/>
+        </w:rPr>
+        <w:t>HashMap</w:t>
+      </w:r>
+      <w:proofErr w:type="spellEnd"/>
+      <w:r>
+        <w:rPr>
+          <w:rFonts w:hint="eastAsia"/>
+        </w:rPr>
+        <w:t xml:space="preserve">&lt;String, Integer&gt; type, for the reason that, the </w:t>
+      </w:r>
+      <w:proofErr w:type="spellStart"/>
+      <w:r>
+        <w:rPr>
+          <w:rFonts w:hint="eastAsia"/>
+        </w:rPr>
+        <w:t>getIndex</w:t>
+      </w:r>
+      <w:proofErr w:type="spellEnd"/>
+      <w:r>
+        <w:rPr>
+          <w:rFonts w:hint="eastAsia"/>
+        </w:rPr>
+        <w:t xml:space="preserve">() method is frequently called to get the corresponding index of a given vertex label, so using a </w:t>
+      </w:r>
+      <w:proofErr w:type="spellStart"/>
+      <w:r>
+        <w:rPr>
+          <w:rFonts w:hint="eastAsia"/>
+        </w:rPr>
+        <w:t>hashmap</w:t>
+      </w:r>
+      <w:proofErr w:type="spellEnd"/>
+      <w:r>
+        <w:rPr>
+          <w:rFonts w:hint="eastAsia"/>
+        </w:rPr>
+        <w:t xml:space="preserve"> to find index O(1) is obviously faster than the original </w:t>
+      </w:r>
+      <w:r>
+        <w:t>naïve</w:t>
+      </w:r>
+      <w:r>
+        <w:rPr>
+          <w:rFonts w:hint="eastAsia"/>
+        </w:rPr>
+        <w:t xml:space="preserve"> O(n) implementation</w:t>
+      </w:r>
+      <w:r>
+        <w:rPr>
+          <w:rFonts w:hint="eastAsia"/>
+        </w:rPr>
+        <w:t>.</w:t>
+      </w:r>
+    </w:p>
+    <w:p>
+      <w:pPr>
+        <w:pStyle w:val="a5"/>
+        <w:numPr>
+          <w:ilvl w:val="0"/>
+          <w:numId w:val="14"/>
+        </w:numPr>
+        <w:ind w:firstLineChars="0"/>
+      </w:pPr>
+      <w:r>
+        <w:rPr>
+          <w:rFonts w:hint="eastAsia"/>
+        </w:rPr>
+        <w:t xml:space="preserve">Add a private field </w:t>
+      </w:r>
+      <w:proofErr w:type="spellStart"/>
+      <w:r>
+        <w:rPr>
+          <w:rFonts w:hint="eastAsia"/>
+          <w:i/>
+        </w:rPr>
+        <w:t>idxToNames</w:t>
+      </w:r>
+      <w:proofErr w:type="spellEnd"/>
+      <w:r>
+        <w:rPr>
+          <w:rFonts w:hint="eastAsia"/>
+          <w:i/>
+        </w:rPr>
+        <w:t xml:space="preserve"> </w:t>
+      </w:r>
+      <w:r>
+        <w:rPr>
+          <w:rFonts w:hint="eastAsia"/>
+        </w:rPr>
+        <w:t xml:space="preserve">in the class </w:t>
+      </w:r>
+      <w:proofErr w:type="spellStart"/>
+      <w:r>
+        <w:rPr>
+          <w:i/>
+        </w:rPr>
+        <w:t>WeightedGraph</w:t>
+      </w:r>
+      <w:proofErr w:type="spellEnd"/>
+      <w:r>
+        <w:rPr>
+          <w:rFonts w:hint="eastAsia"/>
+        </w:rPr>
+        <w:t xml:space="preserve"> which type is </w:t>
+      </w:r>
+      <w:proofErr w:type="gramStart"/>
+      <w:r>
+        <w:rPr>
+          <w:rFonts w:hint="eastAsia"/>
+        </w:rPr>
+        <w:t>String[</w:t>
+      </w:r>
+      <w:proofErr w:type="gramEnd"/>
+      <w:r>
+        <w:rPr>
+          <w:rFonts w:hint="eastAsia"/>
+        </w:rPr>
+        <w:t>]</w:t>
+      </w:r>
+      <w:r>
+        <w:rPr>
+          <w:rFonts w:hint="eastAsia"/>
+        </w:rPr>
+        <w:t xml:space="preserve"> to support fast look up from index to vertex names</w:t>
+      </w:r>
+      <w:r>
+        <w:rPr>
+          <w:rFonts w:hint="eastAsia"/>
+        </w:rPr>
+        <w:t xml:space="preserve"> which is originally </w:t>
+      </w:r>
+      <w:r>
+        <w:t>supported</w:t>
+      </w:r>
+      <w:r>
+        <w:rPr>
+          <w:rFonts w:hint="eastAsia"/>
+        </w:rPr>
+        <w:t xml:space="preserve"> by previous private field names</w:t>
+      </w:r>
+      <w:r>
+        <w:rPr>
+          <w:rFonts w:hint="eastAsia"/>
+        </w:rPr>
+        <w:t>.</w:t>
+      </w:r>
+    </w:p>
+    <w:p>
+      <w:pPr>
+        <w:pStyle w:val="a5"/>
+        <w:ind w:left="360" w:firstLineChars="0" w:firstLine="0"/>
+      </w:pPr>
     </w:p>
     <w:sectPr>
       <w:pgSz w:w="11906" w:h="16838"/>
@@ -2361,8 +2613,8 @@
   <w:abstractNum w:abstractNumId="0">
     <w:nsid w:val="10E13895"/>
     <w:multiLevelType w:val="hybridMultilevel"/>
-    <w:tmpl w:val="BAE0B920"/>
-    <w:lvl w:ilvl="0" w:tplc="1F9AAEA6">
+    <w:tmpl w:val="E4F4260C"/>
+    <w:lvl w:ilvl="0" w:tplc="086A4444">
       <w:start w:val="1"/>
       <w:numFmt w:val="decimal"/>
       <w:lvlText w:val="%1."/>
@@ -2371,7 +2623,9 @@
         <w:ind w:left="360" w:hanging="360"/>
       </w:pPr>
       <w:rPr>
-        <w:rFonts w:eastAsiaTheme="minorEastAsia" w:hint="default"/>
+        <w:rFonts w:ascii="Times New Roman" w:eastAsiaTheme="minorEastAsia" w:hAnsi="Times New Roman" w:cs="Times New Roman" w:hint="default"/>
+        <w:sz w:val="27"/>
+        <w:szCs w:val="27"/>
       </w:rPr>
     </w:lvl>
     <w:lvl w:ilvl="1" w:tplc="04090019" w:tentative="1">
@@ -2539,6 +2793,95 @@
     </w:lvl>
   </w:abstractNum>
   <w:abstractNum w:abstractNumId="2">
+    <w:nsid w:val="22A7260D"/>
+    <w:multiLevelType w:val="hybridMultilevel"/>
+    <w:tmpl w:val="9F08A7C6"/>
+    <w:lvl w:ilvl="0" w:tplc="FAC60734">
+      <w:start w:val="1"/>
+      <w:numFmt w:val="decimal"/>
+      <w:lvlText w:val="%1."/>
+      <w:lvlJc w:val="left"/>
+      <w:pPr>
+        <w:ind w:left="720" w:hanging="360"/>
+      </w:pPr>
+      <w:rPr>
+        <w:rFonts w:hint="default"/>
+      </w:rPr>
+    </w:lvl>
+    <w:lvl w:ilvl="1" w:tplc="04090019" w:tentative="1">
+      <w:start w:val="1"/>
+      <w:numFmt w:val="lowerLetter"/>
+      <w:lvlText w:val="%2)"/>
+      <w:lvlJc w:val="left"/>
+      <w:pPr>
+        <w:ind w:left="1200" w:hanging="420"/>
+      </w:pPr>
+    </w:lvl>
+    <w:lvl w:ilvl="2" w:tplc="0409001B" w:tentative="1">
+      <w:start w:val="1"/>
+      <w:numFmt w:val="lowerRoman"/>
+      <w:lvlText w:val="%3."/>
+      <w:lvlJc w:val="right"/>
+      <w:pPr>
+        <w:ind w:left="1620" w:hanging="420"/>
+      </w:pPr>
+    </w:lvl>
+    <w:lvl w:ilvl="3" w:tplc="0409000F" w:tentative="1">
+      <w:start w:val="1"/>
+      <w:numFmt w:val="decimal"/>
+      <w:lvlText w:val="%4."/>
+      <w:lvlJc w:val="left"/>
+      <w:pPr>
+        <w:ind w:left="2040" w:hanging="420"/>
+      </w:pPr>
+    </w:lvl>
+    <w:lvl w:ilvl="4" w:tplc="04090019" w:tentative="1">
+      <w:start w:val="1"/>
+      <w:numFmt w:val="lowerLetter"/>
+      <w:lvlText w:val="%5)"/>
+      <w:lvlJc w:val="left"/>
+      <w:pPr>
+        <w:ind w:left="2460" w:hanging="420"/>
+      </w:pPr>
+    </w:lvl>
+    <w:lvl w:ilvl="5" w:tplc="0409001B" w:tentative="1">
+      <w:start w:val="1"/>
+      <w:numFmt w:val="lowerRoman"/>
+      <w:lvlText w:val="%6."/>
+      <w:lvlJc w:val="right"/>
+      <w:pPr>
+        <w:ind w:left="2880" w:hanging="420"/>
+      </w:pPr>
+    </w:lvl>
+    <w:lvl w:ilvl="6" w:tplc="0409000F" w:tentative="1">
+      <w:start w:val="1"/>
+      <w:numFmt w:val="decimal"/>
+      <w:lvlText w:val="%7."/>
+      <w:lvlJc w:val="left"/>
+      <w:pPr>
+        <w:ind w:left="3300" w:hanging="420"/>
+      </w:pPr>
+    </w:lvl>
+    <w:lvl w:ilvl="7" w:tplc="04090019" w:tentative="1">
+      <w:start w:val="1"/>
+      <w:numFmt w:val="lowerLetter"/>
+      <w:lvlText w:val="%8)"/>
+      <w:lvlJc w:val="left"/>
+      <w:pPr>
+        <w:ind w:left="3720" w:hanging="420"/>
+      </w:pPr>
+    </w:lvl>
+    <w:lvl w:ilvl="8" w:tplc="0409001B" w:tentative="1">
+      <w:start w:val="1"/>
+      <w:numFmt w:val="lowerRoman"/>
+      <w:lvlText w:val="%9."/>
+      <w:lvlJc w:val="right"/>
+      <w:pPr>
+        <w:ind w:left="4140" w:hanging="420"/>
+      </w:pPr>
+    </w:lvl>
+  </w:abstractNum>
+  <w:abstractNum w:abstractNumId="3">
     <w:nsid w:val="257E7DE6"/>
     <w:multiLevelType w:val="hybridMultilevel"/>
     <w:tmpl w:val="93301898"/>
@@ -2629,7 +2972,7 @@
       </w:pPr>
     </w:lvl>
   </w:abstractNum>
-  <w:abstractNum w:abstractNumId="3">
+  <w:abstractNum w:abstractNumId="4">
     <w:nsid w:val="2E536144"/>
     <w:multiLevelType w:val="hybridMultilevel"/>
     <w:tmpl w:val="93301898"/>
@@ -2720,7 +3063,7 @@
       </w:pPr>
     </w:lvl>
   </w:abstractNum>
-  <w:abstractNum w:abstractNumId="4">
+  <w:abstractNum w:abstractNumId="5">
     <w:nsid w:val="330E517D"/>
     <w:multiLevelType w:val="hybridMultilevel"/>
     <w:tmpl w:val="93301898"/>
@@ -2811,7 +3154,7 @@
       </w:pPr>
     </w:lvl>
   </w:abstractNum>
-  <w:abstractNum w:abstractNumId="5">
+  <w:abstractNum w:abstractNumId="6">
     <w:nsid w:val="45B90B99"/>
     <w:multiLevelType w:val="hybridMultilevel"/>
     <w:tmpl w:val="C60E9C00"/>
@@ -2900,7 +3243,7 @@
       </w:pPr>
     </w:lvl>
   </w:abstractNum>
-  <w:abstractNum w:abstractNumId="6">
+  <w:abstractNum w:abstractNumId="7">
     <w:nsid w:val="4CA6303C"/>
     <w:multiLevelType w:val="hybridMultilevel"/>
     <w:tmpl w:val="93301898"/>
@@ -2991,7 +3334,7 @@
       </w:pPr>
     </w:lvl>
   </w:abstractNum>
-  <w:abstractNum w:abstractNumId="7">
+  <w:abstractNum w:abstractNumId="8">
     <w:nsid w:val="4CAD54F7"/>
     <w:multiLevelType w:val="hybridMultilevel"/>
     <w:tmpl w:val="C60E9C00"/>
@@ -3080,7 +3423,7 @@
       </w:pPr>
     </w:lvl>
   </w:abstractNum>
-  <w:abstractNum w:abstractNumId="8">
+  <w:abstractNum w:abstractNumId="9">
     <w:nsid w:val="525B454D"/>
     <w:multiLevelType w:val="hybridMultilevel"/>
     <w:tmpl w:val="93301898"/>
@@ -3171,7 +3514,7 @@
       </w:pPr>
     </w:lvl>
   </w:abstractNum>
-  <w:abstractNum w:abstractNumId="9">
+  <w:abstractNum w:abstractNumId="10">
     <w:nsid w:val="584A48DA"/>
     <w:multiLevelType w:val="hybridMultilevel"/>
     <w:tmpl w:val="93301898"/>
@@ -3262,7 +3605,7 @@
       </w:pPr>
     </w:lvl>
   </w:abstractNum>
-  <w:abstractNum w:abstractNumId="10">
+  <w:abstractNum w:abstractNumId="11">
     <w:nsid w:val="62EC41A0"/>
     <w:multiLevelType w:val="multilevel"/>
     <w:tmpl w:val="C4E2A0EA"/>
@@ -3411,7 +3754,7 @@
       </w:rPr>
     </w:lvl>
   </w:abstractNum>
-  <w:abstractNum w:abstractNumId="11">
+  <w:abstractNum w:abstractNumId="12">
     <w:nsid w:val="6F4043D8"/>
     <w:multiLevelType w:val="hybridMultilevel"/>
     <w:tmpl w:val="93301898"/>
@@ -3502,7 +3845,7 @@
       </w:pPr>
     </w:lvl>
   </w:abstractNum>
-  <w:abstractNum w:abstractNumId="12">
+  <w:abstractNum w:abstractNumId="13">
     <w:nsid w:val="75493A47"/>
     <w:multiLevelType w:val="hybridMultilevel"/>
     <w:tmpl w:val="C60E9C00"/>
@@ -3592,43 +3935,46 @@
     </w:lvl>
   </w:abstractNum>
   <w:num w:numId="1">
+    <w:abstractNumId w:val="6"/>
+  </w:num>
+  <w:num w:numId="2">
+    <w:abstractNumId w:val="8"/>
+  </w:num>
+  <w:num w:numId="3">
+    <w:abstractNumId w:val="13"/>
+  </w:num>
+  <w:num w:numId="4">
     <w:abstractNumId w:val="5"/>
   </w:num>
-  <w:num w:numId="2">
+  <w:num w:numId="5">
+    <w:abstractNumId w:val="12"/>
+  </w:num>
+  <w:num w:numId="6">
     <w:abstractNumId w:val="7"/>
   </w:num>
-  <w:num w:numId="3">
-    <w:abstractNumId w:val="12"/>
+  <w:num w:numId="7">
+    <w:abstractNumId w:val="3"/>
   </w:num>
-  <w:num w:numId="4">
+  <w:num w:numId="8">
+    <w:abstractNumId w:val="10"/>
+  </w:num>
+  <w:num w:numId="9">
+    <w:abstractNumId w:val="9"/>
+  </w:num>
+  <w:num w:numId="10">
     <w:abstractNumId w:val="4"/>
   </w:num>
-  <w:num w:numId="5">
+  <w:num w:numId="11">
     <w:abstractNumId w:val="11"/>
-  </w:num>
-  <w:num w:numId="6">
-    <w:abstractNumId w:val="6"/>
-  </w:num>
-  <w:num w:numId="7">
-    <w:abstractNumId w:val="2"/>
-  </w:num>
-  <w:num w:numId="8">
-    <w:abstractNumId w:val="9"/>
-  </w:num>
-  <w:num w:numId="9">
-    <w:abstractNumId w:val="8"/>
-  </w:num>
-  <w:num w:numId="10">
-    <w:abstractNumId w:val="3"/>
-  </w:num>
-  <w:num w:numId="11">
-    <w:abstractNumId w:val="10"/>
   </w:num>
   <w:num w:numId="12">
     <w:abstractNumId w:val="1"/>
   </w:num>
   <w:num w:numId="13">
     <w:abstractNumId w:val="0"/>
+  </w:num>
+  <w:num w:numId="14">
+    <w:abstractNumId w:val="2"/>
   </w:num>
 </w:numbering>
 </file>

</xml_diff>

<commit_message>
hw5_part2_change2: when adding a new edge, call addedge(i, j , w) directly
</commit_message>
<xml_diff>
--- a/hw5/deliverable.docx
+++ b/hw5/deliverable.docx
@@ -557,7 +557,7 @@
           <v:shape id="_x0000_i1025" type="#_x0000_t75" style="width:241.8pt;height:16.3pt" o:ole="">
             <v:imagedata r:id="rId7" o:title=""/>
           </v:shape>
-          <o:OLEObject Type="Embed" ProgID="Equation.DSMT4" ShapeID="_x0000_i1025" DrawAspect="Content" ObjectID="_1478811257" r:id="rId8"/>
+          <o:OLEObject Type="Embed" ProgID="Equation.DSMT4" ShapeID="_x0000_i1025" DrawAspect="Content" ObjectID="_1478813570" r:id="rId8"/>
         </w:object>
       </w:r>
     </w:p>
@@ -773,7 +773,7 @@
           <v:shape id="_x0000_i1026" type="#_x0000_t75" style="width:310.4pt;height:19.7pt" o:ole="">
             <v:imagedata r:id="rId9" o:title=""/>
           </v:shape>
-          <o:OLEObject Type="Embed" ProgID="Equation.DSMT4" ShapeID="_x0000_i1026" DrawAspect="Content" ObjectID="_1478811258" r:id="rId10"/>
+          <o:OLEObject Type="Embed" ProgID="Equation.DSMT4" ShapeID="_x0000_i1026" DrawAspect="Content" ObjectID="_1478813571" r:id="rId10"/>
         </w:object>
       </w:r>
     </w:p>
@@ -908,7 +908,7 @@
           <v:shape id="_x0000_i1027" type="#_x0000_t75" style="width:305pt;height:19.7pt" o:ole="">
             <v:imagedata r:id="rId11" o:title=""/>
           </v:shape>
-          <o:OLEObject Type="Embed" ProgID="Equation.DSMT4" ShapeID="_x0000_i1027" DrawAspect="Content" ObjectID="_1478811259" r:id="rId12"/>
+          <o:OLEObject Type="Embed" ProgID="Equation.DSMT4" ShapeID="_x0000_i1027" DrawAspect="Content" ObjectID="_1478813572" r:id="rId12"/>
         </w:object>
       </w:r>
     </w:p>
@@ -1107,7 +1107,7 @@
           <v:shape id="_x0000_i1028" type="#_x0000_t75" style="width:114.8pt;height:55pt" o:ole="">
             <v:imagedata r:id="rId13" o:title=""/>
           </v:shape>
-          <o:OLEObject Type="Embed" ProgID="Equation.DSMT4" ShapeID="_x0000_i1028" DrawAspect="Content" ObjectID="_1478811260" r:id="rId14"/>
+          <o:OLEObject Type="Embed" ProgID="Equation.DSMT4" ShapeID="_x0000_i1028" DrawAspect="Content" ObjectID="_1478813573" r:id="rId14"/>
         </w:object>
       </w:r>
     </w:p>
@@ -1191,7 +1191,7 @@
           <v:shape id="_x0000_i1029" type="#_x0000_t75" style="width:315.15pt;height:19.7pt" o:ole="">
             <v:imagedata r:id="rId15" o:title=""/>
           </v:shape>
-          <o:OLEObject Type="Embed" ProgID="Equation.DSMT4" ShapeID="_x0000_i1029" DrawAspect="Content" ObjectID="_1478811261" r:id="rId16"/>
+          <o:OLEObject Type="Embed" ProgID="Equation.DSMT4" ShapeID="_x0000_i1029" DrawAspect="Content" ObjectID="_1478813574" r:id="rId16"/>
         </w:object>
       </w:r>
     </w:p>
@@ -1271,7 +1271,7 @@
           <v:shape id="_x0000_i1030" type="#_x0000_t75" style="width:114.8pt;height:55pt" o:ole="">
             <v:imagedata r:id="rId17" o:title=""/>
           </v:shape>
-          <o:OLEObject Type="Embed" ProgID="Equation.DSMT4" ShapeID="_x0000_i1030" DrawAspect="Content" ObjectID="_1478811262" r:id="rId18"/>
+          <o:OLEObject Type="Embed" ProgID="Equation.DSMT4" ShapeID="_x0000_i1030" DrawAspect="Content" ObjectID="_1478813575" r:id="rId18"/>
         </w:object>
       </w:r>
     </w:p>
@@ -1373,7 +1373,7 @@
           <v:shape id="_x0000_i1031" type="#_x0000_t75" style="width:364.75pt;height:52.3pt" o:ole="">
             <v:imagedata r:id="rId19" o:title=""/>
           </v:shape>
-          <o:OLEObject Type="Embed" ProgID="Equation.DSMT4" ShapeID="_x0000_i1031" DrawAspect="Content" ObjectID="_1478811263" r:id="rId20"/>
+          <o:OLEObject Type="Embed" ProgID="Equation.DSMT4" ShapeID="_x0000_i1031" DrawAspect="Content" ObjectID="_1478813576" r:id="rId20"/>
         </w:object>
       </w:r>
     </w:p>
@@ -1763,7 +1763,7 @@
           <v:shape id="_x0000_i1032" type="#_x0000_t75" style="width:241.8pt;height:16.3pt" o:ole="">
             <v:imagedata r:id="rId7" o:title=""/>
           </v:shape>
-          <o:OLEObject Type="Embed" ProgID="Equation.DSMT4" ShapeID="_x0000_i1032" DrawAspect="Content" ObjectID="_1478811264" r:id="rId21"/>
+          <o:OLEObject Type="Embed" ProgID="Equation.DSMT4" ShapeID="_x0000_i1032" DrawAspect="Content" ObjectID="_1478813577" r:id="rId21"/>
         </w:object>
       </w:r>
     </w:p>
@@ -2007,7 +2007,7 @@
           <v:shape id="_x0000_i1033" type="#_x0000_t75" style="width:226.85pt;height:14.25pt" o:ole="">
             <v:imagedata r:id="rId22" o:title=""/>
           </v:shape>
-          <o:OLEObject Type="Embed" ProgID="Equation.DSMT4" ShapeID="_x0000_i1033" DrawAspect="Content" ObjectID="_1478811265" r:id="rId23"/>
+          <o:OLEObject Type="Embed" ProgID="Equation.DSMT4" ShapeID="_x0000_i1033" DrawAspect="Content" ObjectID="_1478813578" r:id="rId23"/>
         </w:object>
       </w:r>
     </w:p>
@@ -2460,6 +2460,21 @@
         </w:rPr>
         <w:t>.</w:t>
       </w:r>
+      <w:r>
+        <w:rPr>
+          <w:rFonts w:hint="eastAsia"/>
+        </w:rPr>
+        <w:t xml:space="preserve"> This change is for improving data structure efficiency.</w:t>
+      </w:r>
+    </w:p>
+    <w:p>
+      <w:pPr>
+        <w:pStyle w:val="a5"/>
+        <w:ind w:left="720" w:firstLineChars="0" w:firstLine="0"/>
+        <w:rPr>
+          <w:rFonts w:hint="eastAsia"/>
+        </w:rPr>
+      </w:pPr>
     </w:p>
     <w:p>
       <w:pPr>
@@ -2469,6 +2484,9 @@
           <w:numId w:val="14"/>
         </w:numPr>
         <w:ind w:firstLineChars="0"/>
+        <w:rPr>
+          <w:rFonts w:hint="eastAsia"/>
+        </w:rPr>
       </w:pPr>
       <w:r>
         <w:rPr>
@@ -2545,13 +2563,380 @@
         <w:rPr>
           <w:rFonts w:hint="eastAsia"/>
         </w:rPr>
-        <w:t xml:space="preserve"> by previous private field names</w:t>
+        <w:t xml:space="preserve"> by previous private field </w:t>
+      </w:r>
+      <w:r>
+        <w:rPr>
+          <w:rFonts w:hint="eastAsia"/>
+          <w:i/>
+        </w:rPr>
+        <w:t>names</w:t>
       </w:r>
       <w:r>
         <w:rPr>
           <w:rFonts w:hint="eastAsia"/>
         </w:rPr>
         <w:t>.</w:t>
+      </w:r>
+      <w:r>
+        <w:rPr>
+          <w:rFonts w:hint="eastAsia"/>
+        </w:rPr>
+        <w:t xml:space="preserve"> </w:t>
+      </w:r>
+      <w:r>
+        <w:rPr>
+          <w:rFonts w:hint="eastAsia"/>
+        </w:rPr>
+        <w:t>This change is for improving data structure efficiency.</w:t>
+      </w:r>
+    </w:p>
+    <w:p>
+      <w:pPr>
+        <w:ind w:left="360"/>
+        <w:rPr>
+          <w:rFonts w:hint="eastAsia"/>
+        </w:rPr>
+      </w:pPr>
+    </w:p>
+    <w:p>
+      <w:pPr>
+        <w:pStyle w:val="a5"/>
+        <w:numPr>
+          <w:ilvl w:val="0"/>
+          <w:numId w:val="14"/>
+        </w:numPr>
+        <w:ind w:firstLineChars="0"/>
+      </w:pPr>
+      <w:r>
+        <w:rPr>
+          <w:rFonts w:hint="eastAsia"/>
+        </w:rPr>
+        <w:t xml:space="preserve">In method </w:t>
+      </w:r>
+      <w:proofErr w:type="spellStart"/>
+      <w:proofErr w:type="gramStart"/>
+      <w:r>
+        <w:rPr>
+          <w:i/>
+        </w:rPr>
+        <w:t>addWeightedEdge</w:t>
+      </w:r>
+      <w:proofErr w:type="spellEnd"/>
+      <w:r>
+        <w:rPr>
+          <w:i/>
+        </w:rPr>
+        <w:t>(</w:t>
+      </w:r>
+      <w:proofErr w:type="gramEnd"/>
+      <w:r>
+        <w:rPr>
+          <w:rFonts w:hint="eastAsia"/>
+          <w:i/>
+        </w:rPr>
+        <w:t xml:space="preserve">), </w:t>
+      </w:r>
+      <w:r>
+        <w:rPr>
+          <w:rFonts w:hint="eastAsia"/>
+        </w:rPr>
+        <w:t xml:space="preserve">Change line </w:t>
+      </w:r>
+      <w:proofErr w:type="spellStart"/>
+      <w:r>
+        <w:rPr>
+          <w:i/>
+        </w:rPr>
+        <w:t>addEdge</w:t>
+      </w:r>
+      <w:proofErr w:type="spellEnd"/>
+      <w:r>
+        <w:rPr>
+          <w:i/>
+        </w:rPr>
+        <w:t>(vertex1, vertex2, dist)</w:t>
+      </w:r>
+      <w:r>
+        <w:rPr>
+          <w:rFonts w:hint="eastAsia"/>
+          <w:i/>
+        </w:rPr>
+        <w:t xml:space="preserve"> to </w:t>
+      </w:r>
+      <w:proofErr w:type="spellStart"/>
+      <w:r>
+        <w:rPr>
+          <w:i/>
+        </w:rPr>
+        <w:t>addEdge</w:t>
+      </w:r>
+      <w:proofErr w:type="spellEnd"/>
+      <w:r>
+        <w:rPr>
+          <w:i/>
+        </w:rPr>
+        <w:t>(</w:t>
+      </w:r>
+      <w:proofErr w:type="spellStart"/>
+      <w:r>
+        <w:rPr>
+          <w:i/>
+        </w:rPr>
+        <w:t>i</w:t>
+      </w:r>
+      <w:proofErr w:type="spellEnd"/>
+      <w:r>
+        <w:rPr>
+          <w:i/>
+        </w:rPr>
+        <w:t>, j, w)</w:t>
+      </w:r>
+      <w:r>
+        <w:rPr>
+          <w:rFonts w:hint="eastAsia"/>
+          <w:i/>
+        </w:rPr>
+        <w:t>. I</w:t>
+      </w:r>
+      <w:r>
+        <w:rPr>
+          <w:rFonts w:hint="eastAsia"/>
+        </w:rPr>
+        <w:t xml:space="preserve">n the original version, the line </w:t>
+      </w:r>
+      <w:proofErr w:type="spellStart"/>
+      <w:proofErr w:type="gramStart"/>
+      <w:r>
+        <w:rPr>
+          <w:i/>
+        </w:rPr>
+        <w:t>addEdge</w:t>
+      </w:r>
+      <w:proofErr w:type="spellEnd"/>
+      <w:r>
+        <w:rPr>
+          <w:i/>
+        </w:rPr>
+        <w:t>(</w:t>
+      </w:r>
+      <w:proofErr w:type="gramEnd"/>
+      <w:r>
+        <w:rPr>
+          <w:i/>
+        </w:rPr>
+        <w:t>vertex1, vertex2, dist)</w:t>
+      </w:r>
+      <w:r>
+        <w:rPr>
+          <w:rFonts w:hint="eastAsia"/>
+          <w:i/>
+        </w:rPr>
+        <w:t xml:space="preserve"> </w:t>
+      </w:r>
+      <w:r>
+        <w:rPr>
+          <w:rFonts w:hint="eastAsia"/>
+        </w:rPr>
+        <w:t xml:space="preserve">is just </w:t>
+      </w:r>
+      <w:r>
+        <w:rPr>
+          <w:rFonts w:hint="eastAsia"/>
+        </w:rPr>
+        <w:t xml:space="preserve">did nothing but </w:t>
+      </w:r>
+      <w:r>
+        <w:rPr>
+          <w:rFonts w:hint="eastAsia"/>
+        </w:rPr>
+        <w:t xml:space="preserve">first </w:t>
+      </w:r>
+      <w:r>
+        <w:rPr>
+          <w:rFonts w:hint="eastAsia"/>
+        </w:rPr>
+        <w:t xml:space="preserve">check the validity of the label </w:t>
+      </w:r>
+      <w:r>
+        <w:rPr>
+          <w:rFonts w:hint="eastAsia"/>
+          <w:i/>
+        </w:rPr>
+        <w:t>vertex1</w:t>
+      </w:r>
+      <w:r>
+        <w:rPr>
+          <w:rFonts w:hint="eastAsia"/>
+        </w:rPr>
+        <w:t xml:space="preserve"> and </w:t>
+      </w:r>
+      <w:r>
+        <w:rPr>
+          <w:rFonts w:hint="eastAsia"/>
+          <w:i/>
+        </w:rPr>
+        <w:t>vertex2</w:t>
+      </w:r>
+      <w:r>
+        <w:rPr>
+          <w:rFonts w:hint="eastAsia"/>
+        </w:rPr>
+        <w:t xml:space="preserve"> </w:t>
+      </w:r>
+      <w:r>
+        <w:rPr>
+          <w:rFonts w:hint="eastAsia"/>
+        </w:rPr>
+        <w:t>(</w:t>
+      </w:r>
+      <w:r>
+        <w:rPr>
+          <w:rFonts w:hint="eastAsia"/>
+        </w:rPr>
+        <w:t xml:space="preserve">which </w:t>
+      </w:r>
+      <w:r>
+        <w:rPr>
+          <w:rFonts w:hint="eastAsia"/>
+        </w:rPr>
+        <w:t xml:space="preserve">is </w:t>
+      </w:r>
+      <w:r>
+        <w:rPr>
+          <w:rFonts w:hint="eastAsia"/>
+        </w:rPr>
+        <w:t>already done by previous lines of code, so this part is unnecessary work</w:t>
+      </w:r>
+      <w:r>
+        <w:rPr>
+          <w:rFonts w:hint="eastAsia"/>
+        </w:rPr>
+        <w:t>)</w:t>
+      </w:r>
+      <w:r>
+        <w:rPr>
+          <w:rFonts w:hint="eastAsia"/>
+        </w:rPr>
+        <w:t xml:space="preserve"> and then add a new edge</w:t>
+      </w:r>
+      <w:r>
+        <w:rPr>
+          <w:rFonts w:hint="eastAsia"/>
+        </w:rPr>
+        <w:t xml:space="preserve">. The work of adding a new edge into </w:t>
+      </w:r>
+      <w:r>
+        <w:rPr>
+          <w:rFonts w:hint="eastAsia"/>
+          <w:i/>
+        </w:rPr>
+        <w:t>Edges</w:t>
+      </w:r>
+      <w:r>
+        <w:rPr>
+          <w:rFonts w:hint="eastAsia"/>
+          <w:i/>
+        </w:rPr>
+        <w:t xml:space="preserve"> </w:t>
+      </w:r>
+      <w:r>
+        <w:rPr>
+          <w:rFonts w:hint="eastAsia"/>
+        </w:rPr>
+        <w:t xml:space="preserve">is actually done by </w:t>
+      </w:r>
+      <w:proofErr w:type="spellStart"/>
+      <w:proofErr w:type="gramStart"/>
+      <w:r>
+        <w:rPr>
+          <w:i/>
+        </w:rPr>
+        <w:t>addEdge</w:t>
+      </w:r>
+      <w:proofErr w:type="spellEnd"/>
+      <w:r>
+        <w:rPr>
+          <w:i/>
+        </w:rPr>
+        <w:t>(</w:t>
+      </w:r>
+      <w:proofErr w:type="spellStart"/>
+      <w:proofErr w:type="gramEnd"/>
+      <w:r>
+        <w:rPr>
+          <w:i/>
+        </w:rPr>
+        <w:t>i</w:t>
+      </w:r>
+      <w:proofErr w:type="spellEnd"/>
+      <w:r>
+        <w:rPr>
+          <w:i/>
+        </w:rPr>
+        <w:t>, j, w)</w:t>
+      </w:r>
+      <w:r>
+        <w:rPr>
+          <w:rFonts w:hint="eastAsia"/>
+          <w:i/>
+        </w:rPr>
+        <w:t xml:space="preserve"> </w:t>
+      </w:r>
+      <w:r>
+        <w:rPr>
+          <w:rFonts w:hint="eastAsia"/>
+        </w:rPr>
+        <w:t>in the last line of</w:t>
+      </w:r>
+      <w:r>
+        <w:rPr>
+          <w:rFonts w:hint="eastAsia"/>
+          <w:i/>
+        </w:rPr>
+        <w:t xml:space="preserve"> </w:t>
+      </w:r>
+      <w:proofErr w:type="spellStart"/>
+      <w:r>
+        <w:rPr>
+          <w:i/>
+        </w:rPr>
+        <w:t>addEdge</w:t>
+      </w:r>
+      <w:proofErr w:type="spellEnd"/>
+      <w:r>
+        <w:rPr>
+          <w:i/>
+        </w:rPr>
+        <w:t>(vertex1, vertex2, dist)</w:t>
+      </w:r>
+      <w:r>
+        <w:rPr>
+          <w:rFonts w:hint="eastAsia"/>
+          <w:i/>
+        </w:rPr>
+        <w:t xml:space="preserve">. </w:t>
+      </w:r>
+      <w:r>
+        <w:rPr>
+          <w:rFonts w:hint="eastAsia"/>
+        </w:rPr>
+        <w:t xml:space="preserve">So </w:t>
+      </w:r>
+      <w:r>
+        <w:t>actually</w:t>
+      </w:r>
+      <w:r>
+        <w:rPr>
+          <w:rFonts w:hint="eastAsia"/>
+        </w:rPr>
+        <w:t xml:space="preserve"> we just need this line of code, and </w:t>
+      </w:r>
+      <w:r>
+        <w:rPr>
+          <w:rFonts w:hint="eastAsia"/>
+        </w:rPr>
+        <w:t>this change will save some unnecessary work.</w:t>
       </w:r>
     </w:p>
     <w:p>

</xml_diff>

<commit_message>
hw5_part2_change: add int field to EdgeLink, replace addEdge(i, j, dist) in WeightedGraph
</commit_message>
<xml_diff>
--- a/hw5/deliverable.docx
+++ b/hw5/deliverable.docx
@@ -554,10 +554,10 @@
             <v:path o:extrusionok="f" gradientshapeok="t" o:connecttype="rect"/>
             <o:lock v:ext="edit" aspectratio="t"/>
           </v:shapetype>
-          <v:shape id="_x0000_i1025" type="#_x0000_t75" style="width:241.8pt;height:16.3pt" o:ole="">
+          <v:shape id="_x0000_i1025" type="#_x0000_t75" style="width:241.5pt;height:16.5pt" o:ole="">
             <v:imagedata r:id="rId7" o:title=""/>
           </v:shape>
-          <o:OLEObject Type="Embed" ProgID="Equation.DSMT4" ShapeID="_x0000_i1025" DrawAspect="Content" ObjectID="_1478813570" r:id="rId8"/>
+          <o:OLEObject Type="Embed" ProgID="Equation.DSMT4" ShapeID="_x0000_i1025" DrawAspect="Content" ObjectID="_1478819751" r:id="rId8"/>
         </w:object>
       </w:r>
     </w:p>
@@ -770,10 +770,10 @@
           <w:szCs w:val="27"/>
         </w:rPr>
         <w:object w:dxaOrig="6220" w:dyaOrig="400">
-          <v:shape id="_x0000_i1026" type="#_x0000_t75" style="width:310.4pt;height:19.7pt" o:ole="">
+          <v:shape id="_x0000_i1026" type="#_x0000_t75" style="width:310.5pt;height:19.5pt" o:ole="">
             <v:imagedata r:id="rId9" o:title=""/>
           </v:shape>
-          <o:OLEObject Type="Embed" ProgID="Equation.DSMT4" ShapeID="_x0000_i1026" DrawAspect="Content" ObjectID="_1478813571" r:id="rId10"/>
+          <o:OLEObject Type="Embed" ProgID="Equation.DSMT4" ShapeID="_x0000_i1026" DrawAspect="Content" ObjectID="_1478819752" r:id="rId10"/>
         </w:object>
       </w:r>
     </w:p>
@@ -905,10 +905,10 @@
           <w:szCs w:val="27"/>
         </w:rPr>
         <w:object w:dxaOrig="6100" w:dyaOrig="400">
-          <v:shape id="_x0000_i1027" type="#_x0000_t75" style="width:305pt;height:19.7pt" o:ole="">
+          <v:shape id="_x0000_i1027" type="#_x0000_t75" style="width:305.25pt;height:19.5pt" o:ole="">
             <v:imagedata r:id="rId11" o:title=""/>
           </v:shape>
-          <o:OLEObject Type="Embed" ProgID="Equation.DSMT4" ShapeID="_x0000_i1027" DrawAspect="Content" ObjectID="_1478813572" r:id="rId12"/>
+          <o:OLEObject Type="Embed" ProgID="Equation.DSMT4" ShapeID="_x0000_i1027" DrawAspect="Content" ObjectID="_1478819753" r:id="rId12"/>
         </w:object>
       </w:r>
     </w:p>
@@ -1104,10 +1104,10 @@
           <w:szCs w:val="27"/>
         </w:rPr>
         <w:object w:dxaOrig="2299" w:dyaOrig="1120">
-          <v:shape id="_x0000_i1028" type="#_x0000_t75" style="width:114.8pt;height:55pt" o:ole="">
+          <v:shape id="_x0000_i1028" type="#_x0000_t75" style="width:114.75pt;height:54.75pt" o:ole="">
             <v:imagedata r:id="rId13" o:title=""/>
           </v:shape>
-          <o:OLEObject Type="Embed" ProgID="Equation.DSMT4" ShapeID="_x0000_i1028" DrawAspect="Content" ObjectID="_1478813573" r:id="rId14"/>
+          <o:OLEObject Type="Embed" ProgID="Equation.DSMT4" ShapeID="_x0000_i1028" DrawAspect="Content" ObjectID="_1478819754" r:id="rId14"/>
         </w:object>
       </w:r>
     </w:p>
@@ -1188,10 +1188,10 @@
           <w:szCs w:val="27"/>
         </w:rPr>
         <w:object w:dxaOrig="6300" w:dyaOrig="400">
-          <v:shape id="_x0000_i1029" type="#_x0000_t75" style="width:315.15pt;height:19.7pt" o:ole="">
+          <v:shape id="_x0000_i1029" type="#_x0000_t75" style="width:315pt;height:19.5pt" o:ole="">
             <v:imagedata r:id="rId15" o:title=""/>
           </v:shape>
-          <o:OLEObject Type="Embed" ProgID="Equation.DSMT4" ShapeID="_x0000_i1029" DrawAspect="Content" ObjectID="_1478813574" r:id="rId16"/>
+          <o:OLEObject Type="Embed" ProgID="Equation.DSMT4" ShapeID="_x0000_i1029" DrawAspect="Content" ObjectID="_1478819755" r:id="rId16"/>
         </w:object>
       </w:r>
     </w:p>
@@ -1268,10 +1268,10 @@
           <w:szCs w:val="27"/>
         </w:rPr>
         <w:object w:dxaOrig="2299" w:dyaOrig="1120">
-          <v:shape id="_x0000_i1030" type="#_x0000_t75" style="width:114.8pt;height:55pt" o:ole="">
+          <v:shape id="_x0000_i1030" type="#_x0000_t75" style="width:114.75pt;height:54.75pt" o:ole="">
             <v:imagedata r:id="rId17" o:title=""/>
           </v:shape>
-          <o:OLEObject Type="Embed" ProgID="Equation.DSMT4" ShapeID="_x0000_i1030" DrawAspect="Content" ObjectID="_1478813575" r:id="rId18"/>
+          <o:OLEObject Type="Embed" ProgID="Equation.DSMT4" ShapeID="_x0000_i1030" DrawAspect="Content" ObjectID="_1478819756" r:id="rId18"/>
         </w:object>
       </w:r>
     </w:p>
@@ -1370,10 +1370,10 @@
           <w:szCs w:val="27"/>
         </w:rPr>
         <w:object w:dxaOrig="7300" w:dyaOrig="1060">
-          <v:shape id="_x0000_i1031" type="#_x0000_t75" style="width:364.75pt;height:52.3pt" o:ole="">
+          <v:shape id="_x0000_i1031" type="#_x0000_t75" style="width:364.5pt;height:52.5pt" o:ole="">
             <v:imagedata r:id="rId19" o:title=""/>
           </v:shape>
-          <o:OLEObject Type="Embed" ProgID="Equation.DSMT4" ShapeID="_x0000_i1031" DrawAspect="Content" ObjectID="_1478813576" r:id="rId20"/>
+          <o:OLEObject Type="Embed" ProgID="Equation.DSMT4" ShapeID="_x0000_i1031" DrawAspect="Content" ObjectID="_1478819757" r:id="rId20"/>
         </w:object>
       </w:r>
     </w:p>
@@ -1760,10 +1760,10 @@
       </w:pPr>
       <w:r>
         <w:object w:dxaOrig="4840" w:dyaOrig="320">
-          <v:shape id="_x0000_i1032" type="#_x0000_t75" style="width:241.8pt;height:16.3pt" o:ole="">
+          <v:shape id="_x0000_i1032" type="#_x0000_t75" style="width:241.5pt;height:16.5pt" o:ole="">
             <v:imagedata r:id="rId7" o:title=""/>
           </v:shape>
-          <o:OLEObject Type="Embed" ProgID="Equation.DSMT4" ShapeID="_x0000_i1032" DrawAspect="Content" ObjectID="_1478813577" r:id="rId21"/>
+          <o:OLEObject Type="Embed" ProgID="Equation.DSMT4" ShapeID="_x0000_i1032" DrawAspect="Content" ObjectID="_1478819758" r:id="rId21"/>
         </w:object>
       </w:r>
     </w:p>
@@ -2004,10 +2004,10 @@
           <w:position w:val="-6"/>
         </w:rPr>
         <w:object w:dxaOrig="4540" w:dyaOrig="279">
-          <v:shape id="_x0000_i1033" type="#_x0000_t75" style="width:226.85pt;height:14.25pt" o:ole="">
+          <v:shape id="_x0000_i1033" type="#_x0000_t75" style="width:226.5pt;height:14.25pt" o:ole="">
             <v:imagedata r:id="rId22" o:title=""/>
           </v:shape>
-          <o:OLEObject Type="Embed" ProgID="Equation.DSMT4" ShapeID="_x0000_i1033" DrawAspect="Content" ObjectID="_1478813578" r:id="rId23"/>
+          <o:OLEObject Type="Embed" ProgID="Equation.DSMT4" ShapeID="_x0000_i1033" DrawAspect="Content" ObjectID="_1478819759" r:id="rId23"/>
         </w:object>
       </w:r>
     </w:p>
@@ -2607,6 +2607,9 @@
           <w:numId w:val="14"/>
         </w:numPr>
         <w:ind w:firstLineChars="0"/>
+        <w:rPr>
+          <w:rFonts w:hint="eastAsia"/>
+        </w:rPr>
       </w:pPr>
       <w:r>
         <w:rPr>
@@ -2942,8 +2945,1392 @@
     <w:p>
       <w:pPr>
         <w:pStyle w:val="a5"/>
+        <w:rPr>
+          <w:rFonts w:hint="eastAsia"/>
+        </w:rPr>
+      </w:pPr>
+    </w:p>
+    <w:p>
+      <w:pPr>
+        <w:pStyle w:val="a5"/>
+        <w:numPr>
+          <w:ilvl w:val="0"/>
+          <w:numId w:val="14"/>
+        </w:numPr>
+        <w:ind w:firstLineChars="0"/>
+        <w:rPr>
+          <w:rFonts w:hint="eastAsia"/>
+        </w:rPr>
+      </w:pPr>
+      <w:r>
+        <w:rPr>
+          <w:rFonts w:hint="eastAsia"/>
+        </w:rPr>
+        <w:t xml:space="preserve">Follow the change above, in method </w:t>
+      </w:r>
+      <w:proofErr w:type="spellStart"/>
+      <w:r>
+        <w:rPr>
+          <w:i/>
+        </w:rPr>
+        <w:t>addWeightedEdge</w:t>
+      </w:r>
+      <w:proofErr w:type="spellEnd"/>
+      <w:r>
+        <w:rPr>
+          <w:i/>
+        </w:rPr>
+        <w:t>(</w:t>
+      </w:r>
+      <w:r>
+        <w:rPr>
+          <w:rFonts w:hint="eastAsia"/>
+          <w:i/>
+        </w:rPr>
+        <w:t xml:space="preserve">), </w:t>
+      </w:r>
+      <w:r>
+        <w:rPr>
+          <w:rFonts w:hint="eastAsia"/>
+        </w:rPr>
+        <w:t>replace</w:t>
+      </w:r>
+      <w:r>
+        <w:rPr>
+          <w:i/>
+        </w:rPr>
+        <w:t xml:space="preserve"> </w:t>
+      </w:r>
+      <w:proofErr w:type="spellStart"/>
+      <w:r>
+        <w:rPr>
+          <w:i/>
+        </w:rPr>
+        <w:t>addEdge</w:t>
+      </w:r>
+      <w:proofErr w:type="spellEnd"/>
+      <w:r>
+        <w:rPr>
+          <w:i/>
+        </w:rPr>
+        <w:t>(</w:t>
+      </w:r>
+      <w:proofErr w:type="spellStart"/>
+      <w:r>
+        <w:rPr>
+          <w:i/>
+        </w:rPr>
+        <w:t>i</w:t>
+      </w:r>
+      <w:proofErr w:type="spellEnd"/>
+      <w:r>
+        <w:rPr>
+          <w:i/>
+        </w:rPr>
+        <w:t>, j, w)</w:t>
+      </w:r>
+      <w:r>
+        <w:rPr>
+          <w:rFonts w:hint="eastAsia"/>
+          <w:i/>
+        </w:rPr>
+        <w:t xml:space="preserve"> </w:t>
+      </w:r>
+      <w:r>
+        <w:t>with</w:t>
+      </w:r>
+      <w:r>
+        <w:rPr>
+          <w:rFonts w:hint="eastAsia"/>
+          <w:i/>
+        </w:rPr>
+        <w:t xml:space="preserve"> </w:t>
+      </w:r>
+      <w:r>
+        <w:rPr>
+          <w:rFonts w:hint="eastAsia"/>
+        </w:rPr>
+        <w:t>three lines of code</w:t>
+      </w:r>
+      <w:r>
+        <w:rPr>
+          <w:rFonts w:hint="eastAsia"/>
+        </w:rPr>
+        <w:t>:</w:t>
+      </w:r>
+    </w:p>
+    <w:p>
+      <w:pPr>
+        <w:pStyle w:val="a5"/>
+        <w:ind w:left="720" w:firstLineChars="0" w:firstLine="0"/>
+      </w:pPr>
+      <w:r>
+        <w:rPr>
+          <w:i/>
+        </w:rPr>
+        <w:t>Edges[</w:t>
+      </w:r>
+      <w:proofErr w:type="spellStart"/>
+      <w:r>
+        <w:rPr>
+          <w:i/>
+        </w:rPr>
+        <w:t>i</w:t>
+      </w:r>
+      <w:proofErr w:type="spellEnd"/>
+      <w:r>
+        <w:rPr>
+          <w:i/>
+        </w:rPr>
+        <w:t>].</w:t>
+      </w:r>
+      <w:proofErr w:type="spellStart"/>
+      <w:r>
+        <w:t>insertFirst</w:t>
+      </w:r>
+      <w:proofErr w:type="spellEnd"/>
+      <w:r>
+        <w:rPr>
+          <w:i/>
+        </w:rPr>
+        <w:t>(</w:t>
+      </w:r>
+      <w:proofErr w:type="spellStart"/>
+      <w:r>
+        <w:rPr>
+          <w:i/>
+        </w:rPr>
+        <w:t>idxToNames</w:t>
+      </w:r>
+      <w:proofErr w:type="spellEnd"/>
+      <w:r>
+        <w:rPr>
+          <w:i/>
+        </w:rPr>
+        <w:t>[j],</w:t>
+      </w:r>
+      <w:proofErr w:type="spellStart"/>
+      <w:r>
+        <w:rPr>
+          <w:rFonts w:hint="eastAsia"/>
+          <w:i/>
+        </w:rPr>
+        <w:t>j,</w:t>
+      </w:r>
+      <w:r>
+        <w:rPr>
+          <w:i/>
+        </w:rPr>
+        <w:t>w</w:t>
+      </w:r>
+      <w:proofErr w:type="spellEnd"/>
+      <w:r>
+        <w:rPr>
+          <w:i/>
+        </w:rPr>
+        <w:t>);</w:t>
+      </w:r>
+      <w:r>
+        <w:rPr>
+          <w:rFonts w:ascii="Consolas" w:hAnsi="Consolas" w:cs="Consolas"/>
+          <w:color w:val="000000"/>
+          <w:kern w:val="0"/>
+          <w:sz w:val="20"/>
+          <w:szCs w:val="20"/>
+        </w:rPr>
+        <w:t xml:space="preserve"> </w:t>
+      </w:r>
+      <w:r>
+        <w:rPr>
+          <w:i/>
+        </w:rPr>
+        <w:t>Edges[j].</w:t>
+      </w:r>
+      <w:proofErr w:type="spellStart"/>
+      <w:r>
+        <w:rPr>
+          <w:i/>
+        </w:rPr>
+        <w:t>insertFirst</w:t>
+      </w:r>
+      <w:proofErr w:type="spellEnd"/>
+      <w:r>
+        <w:rPr>
+          <w:i/>
+        </w:rPr>
+        <w:t>(</w:t>
+      </w:r>
+      <w:proofErr w:type="spellStart"/>
+      <w:r>
+        <w:rPr>
+          <w:i/>
+        </w:rPr>
+        <w:t>idxToNames</w:t>
+      </w:r>
+      <w:proofErr w:type="spellEnd"/>
+      <w:r>
+        <w:rPr>
+          <w:i/>
+        </w:rPr>
+        <w:t>[</w:t>
+      </w:r>
+      <w:proofErr w:type="spellStart"/>
+      <w:r>
+        <w:rPr>
+          <w:i/>
+        </w:rPr>
+        <w:t>i</w:t>
+      </w:r>
+      <w:proofErr w:type="spellEnd"/>
+      <w:r>
+        <w:rPr>
+          <w:i/>
+        </w:rPr>
+        <w:t>],</w:t>
+      </w:r>
+      <w:proofErr w:type="spellStart"/>
+      <w:r>
+        <w:rPr>
+          <w:rFonts w:hint="eastAsia"/>
+          <w:i/>
+        </w:rPr>
+        <w:t>i,</w:t>
+      </w:r>
+      <w:r>
+        <w:rPr>
+          <w:rFonts w:ascii="Consolas" w:hAnsi="Consolas" w:cs="Consolas"/>
+          <w:color w:val="000000"/>
+          <w:kern w:val="0"/>
+          <w:sz w:val="20"/>
+          <w:szCs w:val="20"/>
+        </w:rPr>
+        <w:t>w</w:t>
+      </w:r>
+      <w:proofErr w:type="spellEnd"/>
+      <w:r>
+        <w:rPr>
+          <w:rFonts w:ascii="Consolas" w:hAnsi="Consolas" w:cs="Consolas"/>
+          <w:color w:val="000000"/>
+          <w:kern w:val="0"/>
+          <w:sz w:val="20"/>
+          <w:szCs w:val="20"/>
+        </w:rPr>
+        <w:t>);</w:t>
+      </w:r>
+      <w:r>
+        <w:rPr>
+          <w:rFonts w:ascii="Consolas" w:hAnsi="Consolas" w:cs="Consolas" w:hint="eastAsia"/>
+          <w:color w:val="000000"/>
+          <w:kern w:val="0"/>
+          <w:sz w:val="20"/>
+          <w:szCs w:val="20"/>
+        </w:rPr>
+        <w:t xml:space="preserve"> </w:t>
+      </w:r>
+      <w:proofErr w:type="spellStart"/>
+      <w:r>
+        <w:rPr>
+          <w:i/>
+        </w:rPr>
+        <w:t>numEdges</w:t>
+      </w:r>
+      <w:proofErr w:type="spellEnd"/>
+      <w:r>
+        <w:rPr>
+          <w:i/>
+        </w:rPr>
+        <w:t>++;</w:t>
+      </w:r>
+      <w:r>
+        <w:rPr>
+          <w:rFonts w:hint="eastAsia"/>
+          <w:i/>
+        </w:rPr>
+        <w:t xml:space="preserve"> </w:t>
+      </w:r>
+      <w:r>
+        <w:rPr>
+          <w:rFonts w:hint="eastAsia"/>
+          <w:i/>
+        </w:rPr>
+        <w:t xml:space="preserve"> </w:t>
+      </w:r>
+      <w:r>
+        <w:t>B</w:t>
+      </w:r>
+      <w:r>
+        <w:rPr>
+          <w:rFonts w:hint="eastAsia"/>
+        </w:rPr>
+        <w:t>ecause the check of index</w:t>
+      </w:r>
+      <w:r>
+        <w:rPr>
+          <w:rFonts w:hint="eastAsia"/>
+          <w:i/>
+        </w:rPr>
+        <w:t xml:space="preserve"> </w:t>
+      </w:r>
+      <w:proofErr w:type="spellStart"/>
+      <w:r>
+        <w:rPr>
+          <w:rFonts w:hint="eastAsia"/>
+          <w:i/>
+        </w:rPr>
+        <w:t>i</w:t>
+      </w:r>
+      <w:proofErr w:type="spellEnd"/>
+      <w:r>
+        <w:rPr>
+          <w:rFonts w:hint="eastAsia"/>
+        </w:rPr>
+        <w:t xml:space="preserve"> and </w:t>
+      </w:r>
+      <w:r>
+        <w:rPr>
+          <w:rFonts w:hint="eastAsia"/>
+          <w:i/>
+        </w:rPr>
+        <w:t>j</w:t>
+      </w:r>
+      <w:r>
+        <w:rPr>
+          <w:rFonts w:hint="eastAsia"/>
+        </w:rPr>
+        <w:t xml:space="preserve"> is already done before the call of </w:t>
+      </w:r>
+      <w:proofErr w:type="spellStart"/>
+      <w:r>
+        <w:rPr>
+          <w:i/>
+        </w:rPr>
+        <w:t>addEdge</w:t>
+      </w:r>
+      <w:proofErr w:type="spellEnd"/>
+      <w:r>
+        <w:rPr>
+          <w:i/>
+        </w:rPr>
+        <w:t>(</w:t>
+      </w:r>
+      <w:proofErr w:type="spellStart"/>
+      <w:r>
+        <w:rPr>
+          <w:i/>
+        </w:rPr>
+        <w:t>i</w:t>
+      </w:r>
+      <w:proofErr w:type="spellEnd"/>
+      <w:r>
+        <w:rPr>
+          <w:i/>
+        </w:rPr>
+        <w:t>, j, w)</w:t>
+      </w:r>
+      <w:r>
+        <w:rPr>
+          <w:rFonts w:hint="eastAsia"/>
+          <w:i/>
+        </w:rPr>
+        <w:t xml:space="preserve">, </w:t>
+      </w:r>
+      <w:r>
+        <w:rPr>
+          <w:rFonts w:hint="eastAsia"/>
+        </w:rPr>
+        <w:t xml:space="preserve">so the </w:t>
+      </w:r>
+      <w:r>
+        <w:t>actual</w:t>
+      </w:r>
+      <w:r>
+        <w:rPr>
+          <w:rFonts w:hint="eastAsia"/>
+        </w:rPr>
+        <w:t xml:space="preserve"> word needed is done by these three lines of code.</w:t>
+      </w:r>
+    </w:p>
+    <w:p>
+      <w:pPr>
+        <w:pStyle w:val="a5"/>
         <w:ind w:left="360" w:firstLineChars="0" w:firstLine="0"/>
-      </w:pPr>
+        <w:rPr>
+          <w:rFonts w:hint="eastAsia"/>
+        </w:rPr>
+      </w:pPr>
+    </w:p>
+    <w:p>
+      <w:pPr>
+        <w:pStyle w:val="a5"/>
+        <w:numPr>
+          <w:ilvl w:val="0"/>
+          <w:numId w:val="14"/>
+        </w:numPr>
+        <w:ind w:firstLineChars="0"/>
+        <w:rPr>
+          <w:rFonts w:hint="eastAsia"/>
+        </w:rPr>
+      </w:pPr>
+      <w:r>
+        <w:t>T</w:t>
+      </w:r>
+      <w:r>
+        <w:rPr>
+          <w:rFonts w:hint="eastAsia"/>
+        </w:rPr>
+        <w:t xml:space="preserve">he </w:t>
+      </w:r>
+      <w:proofErr w:type="spellStart"/>
+      <w:proofErr w:type="gramStart"/>
+      <w:r>
+        <w:rPr>
+          <w:i/>
+        </w:rPr>
+        <w:t>getWeight</w:t>
+      </w:r>
+      <w:proofErr w:type="spellEnd"/>
+      <w:r>
+        <w:rPr>
+          <w:rFonts w:hint="eastAsia"/>
+          <w:i/>
+        </w:rPr>
+        <w:t>(</w:t>
+      </w:r>
+      <w:proofErr w:type="gramEnd"/>
+      <w:r>
+        <w:rPr>
+          <w:rFonts w:hint="eastAsia"/>
+          <w:i/>
+        </w:rPr>
+        <w:t>)</w:t>
+      </w:r>
+      <w:r>
+        <w:rPr>
+          <w:rFonts w:hint="eastAsia"/>
+        </w:rPr>
+        <w:t xml:space="preserve"> </w:t>
+      </w:r>
+      <w:r>
+        <w:rPr>
+          <w:rFonts w:hint="eastAsia"/>
+        </w:rPr>
+        <w:t xml:space="preserve">in </w:t>
+      </w:r>
+      <w:proofErr w:type="spellStart"/>
+      <w:r>
+        <w:rPr>
+          <w:i/>
+        </w:rPr>
+        <w:t>WeightedGraph</w:t>
+      </w:r>
+      <w:proofErr w:type="spellEnd"/>
+      <w:r>
+        <w:rPr>
+          <w:rFonts w:hint="eastAsia"/>
+        </w:rPr>
+        <w:t xml:space="preserve"> </w:t>
+      </w:r>
+      <w:r>
+        <w:rPr>
+          <w:rFonts w:hint="eastAsia"/>
+        </w:rPr>
+        <w:t xml:space="preserve">method is frequently get called, in which the method </w:t>
+      </w:r>
+      <w:r>
+        <w:rPr>
+          <w:rFonts w:hint="eastAsia"/>
+          <w:i/>
+        </w:rPr>
+        <w:t>find()</w:t>
+      </w:r>
+      <w:r>
+        <w:rPr>
+          <w:rFonts w:hint="eastAsia"/>
+        </w:rPr>
+        <w:t xml:space="preserve"> of </w:t>
+      </w:r>
+      <w:proofErr w:type="spellStart"/>
+      <w:r>
+        <w:rPr>
+          <w:i/>
+        </w:rPr>
+        <w:t>EdgeLinkList</w:t>
+      </w:r>
+      <w:proofErr w:type="spellEnd"/>
+      <w:r>
+        <w:rPr>
+          <w:rFonts w:hint="eastAsia"/>
+          <w:i/>
+        </w:rPr>
+        <w:t xml:space="preserve"> </w:t>
+      </w:r>
+      <w:r>
+        <w:rPr>
+          <w:rFonts w:hint="eastAsia"/>
+        </w:rPr>
+        <w:t>is</w:t>
+      </w:r>
+      <w:r>
+        <w:rPr>
+          <w:rFonts w:hint="eastAsia"/>
+        </w:rPr>
+        <w:t xml:space="preserve"> get called. The implementation of </w:t>
+      </w:r>
+      <w:proofErr w:type="gramStart"/>
+      <w:r>
+        <w:rPr>
+          <w:rFonts w:hint="eastAsia"/>
+          <w:i/>
+        </w:rPr>
+        <w:t>find(</w:t>
+      </w:r>
+      <w:proofErr w:type="gramEnd"/>
+      <w:r>
+        <w:rPr>
+          <w:rFonts w:hint="eastAsia"/>
+          <w:i/>
+        </w:rPr>
+        <w:t>)</w:t>
+      </w:r>
+      <w:r>
+        <w:rPr>
+          <w:rFonts w:hint="eastAsia"/>
+          <w:i/>
+        </w:rPr>
+        <w:t xml:space="preserve"> </w:t>
+      </w:r>
+      <w:r>
+        <w:rPr>
+          <w:rFonts w:hint="eastAsia"/>
+        </w:rPr>
+        <w:t>is</w:t>
+      </w:r>
+      <w:r>
+        <w:rPr>
+          <w:rFonts w:hint="eastAsia"/>
+        </w:rPr>
+        <w:t xml:space="preserve"> a simple implementation, which time complexity is O(n) to perform the loo</w:t>
+      </w:r>
+      <w:r>
+        <w:rPr>
+          <w:rFonts w:hint="eastAsia"/>
+        </w:rPr>
+        <w:t>k</w:t>
+      </w:r>
+      <w:r>
+        <w:rPr>
+          <w:rFonts w:hint="eastAsia"/>
+        </w:rPr>
+        <w:t xml:space="preserve"> up. </w:t>
+      </w:r>
+      <w:r>
+        <w:t>S</w:t>
+      </w:r>
+      <w:r>
+        <w:rPr>
+          <w:rFonts w:hint="eastAsia"/>
+        </w:rPr>
+        <w:t xml:space="preserve">o change the </w:t>
+      </w:r>
+      <w:proofErr w:type="gramStart"/>
+      <w:r>
+        <w:rPr>
+          <w:rFonts w:hint="eastAsia"/>
+          <w:i/>
+        </w:rPr>
+        <w:t>find(</w:t>
+      </w:r>
+      <w:proofErr w:type="gramEnd"/>
+      <w:r>
+        <w:rPr>
+          <w:rFonts w:hint="eastAsia"/>
+          <w:i/>
+        </w:rPr>
+        <w:t>)</w:t>
+      </w:r>
+      <w:r>
+        <w:rPr>
+          <w:rFonts w:hint="eastAsia"/>
+        </w:rPr>
+        <w:t xml:space="preserve"> method to </w:t>
+      </w:r>
+      <w:r>
+        <w:rPr>
+          <w:rFonts w:hint="eastAsia"/>
+        </w:rPr>
+        <w:t xml:space="preserve">have </w:t>
+      </w:r>
+      <w:r>
+        <w:rPr>
+          <w:rFonts w:hint="eastAsia"/>
+        </w:rPr>
+        <w:t xml:space="preserve">o(1) look up time complexity. In order to make this change, we need a </w:t>
+      </w:r>
+      <w:proofErr w:type="spellStart"/>
+      <w:r>
+        <w:rPr>
+          <w:rFonts w:hint="eastAsia"/>
+        </w:rPr>
+        <w:t>HashMap</w:t>
+      </w:r>
+      <w:proofErr w:type="spellEnd"/>
+      <w:r>
+        <w:rPr>
+          <w:rFonts w:hint="eastAsia"/>
+        </w:rPr>
+        <w:t xml:space="preserve"> data structure. So add a private field </w:t>
+      </w:r>
+      <w:proofErr w:type="spellStart"/>
+      <w:r>
+        <w:rPr>
+          <w:rFonts w:hint="eastAsia"/>
+          <w:i/>
+        </w:rPr>
+        <w:t>HashMap</w:t>
+      </w:r>
+      <w:proofErr w:type="spellEnd"/>
+      <w:r>
+        <w:rPr>
+          <w:rFonts w:hint="eastAsia"/>
+          <w:i/>
+        </w:rPr>
+        <w:t xml:space="preserve">&lt;String, </w:t>
+      </w:r>
+      <w:proofErr w:type="spellStart"/>
+      <w:r>
+        <w:rPr>
+          <w:i/>
+        </w:rPr>
+        <w:t>EdgeLink</w:t>
+      </w:r>
+      <w:proofErr w:type="spellEnd"/>
+      <w:r>
+        <w:rPr>
+          <w:rFonts w:hint="eastAsia"/>
+          <w:i/>
+        </w:rPr>
+        <w:t>&gt;</w:t>
+      </w:r>
+      <w:r>
+        <w:rPr>
+          <w:rFonts w:hint="eastAsia"/>
+          <w:i/>
+        </w:rPr>
+        <w:t xml:space="preserve"> </w:t>
+      </w:r>
+      <w:proofErr w:type="spellStart"/>
+      <w:r>
+        <w:rPr>
+          <w:rFonts w:hint="eastAsia"/>
+          <w:i/>
+        </w:rPr>
+        <w:t>VertexToEdgeLink</w:t>
+      </w:r>
+      <w:proofErr w:type="spellEnd"/>
+      <w:r>
+        <w:rPr>
+          <w:rFonts w:hint="eastAsia"/>
+          <w:i/>
+        </w:rPr>
+        <w:t xml:space="preserve"> </w:t>
+      </w:r>
+      <w:r>
+        <w:rPr>
+          <w:rFonts w:hint="eastAsia"/>
+        </w:rPr>
+        <w:t xml:space="preserve">in the </w:t>
+      </w:r>
+      <w:proofErr w:type="spellStart"/>
+      <w:r>
+        <w:rPr>
+          <w:i/>
+        </w:rPr>
+        <w:t>EdgeLinkList</w:t>
+      </w:r>
+      <w:proofErr w:type="spellEnd"/>
+      <w:r>
+        <w:rPr>
+          <w:rFonts w:ascii="Consolas" w:hAnsi="Consolas" w:cs="Consolas" w:hint="eastAsia"/>
+          <w:i/>
+          <w:color w:val="000000"/>
+          <w:kern w:val="0"/>
+          <w:sz w:val="20"/>
+          <w:szCs w:val="20"/>
+        </w:rPr>
+        <w:t xml:space="preserve"> </w:t>
+      </w:r>
+      <w:r>
+        <w:rPr>
+          <w:rFonts w:ascii="Consolas" w:hAnsi="Consolas" w:cs="Consolas" w:hint="eastAsia"/>
+          <w:color w:val="000000"/>
+          <w:kern w:val="0"/>
+          <w:sz w:val="20"/>
+          <w:szCs w:val="20"/>
+        </w:rPr>
+        <w:t xml:space="preserve">class, </w:t>
+      </w:r>
+      <w:r>
+        <w:rPr>
+          <w:rFonts w:ascii="Consolas" w:hAnsi="Consolas" w:cs="Consolas" w:hint="eastAsia"/>
+          <w:color w:val="000000"/>
+          <w:kern w:val="0"/>
+          <w:sz w:val="20"/>
+          <w:szCs w:val="20"/>
+        </w:rPr>
+        <w:t xml:space="preserve">which maps the vertex name to </w:t>
+      </w:r>
+      <w:r>
+        <w:rPr>
+          <w:rFonts w:ascii="Consolas" w:hAnsi="Consolas" w:cs="Consolas"/>
+          <w:color w:val="000000"/>
+          <w:kern w:val="0"/>
+          <w:sz w:val="20"/>
+          <w:szCs w:val="20"/>
+        </w:rPr>
+        <w:t xml:space="preserve">the corresponding </w:t>
+      </w:r>
+      <w:proofErr w:type="spellStart"/>
+      <w:r>
+        <w:rPr>
+          <w:rFonts w:ascii="Consolas" w:hAnsi="Consolas" w:cs="Consolas"/>
+          <w:color w:val="000000"/>
+          <w:kern w:val="0"/>
+          <w:sz w:val="20"/>
+          <w:szCs w:val="20"/>
+        </w:rPr>
+        <w:t>EdgeLink</w:t>
+      </w:r>
+      <w:proofErr w:type="spellEnd"/>
+      <w:r>
+        <w:rPr>
+          <w:rFonts w:ascii="Consolas" w:hAnsi="Consolas" w:cs="Consolas" w:hint="eastAsia"/>
+          <w:color w:val="000000"/>
+          <w:kern w:val="0"/>
+          <w:sz w:val="20"/>
+          <w:szCs w:val="20"/>
+        </w:rPr>
+        <w:t>.</w:t>
+      </w:r>
+      <w:r>
+        <w:rPr>
+          <w:rFonts w:ascii="Consolas" w:hAnsi="Consolas" w:cs="Consolas"/>
+          <w:color w:val="000000"/>
+          <w:kern w:val="0"/>
+          <w:sz w:val="20"/>
+          <w:szCs w:val="20"/>
+        </w:rPr>
+        <w:t xml:space="preserve"> </w:t>
+      </w:r>
+      <w:r>
+        <w:rPr>
+          <w:rFonts w:ascii="Consolas" w:hAnsi="Consolas" w:cs="Consolas" w:hint="eastAsia"/>
+          <w:color w:val="000000"/>
+          <w:kern w:val="0"/>
+          <w:sz w:val="20"/>
+          <w:szCs w:val="20"/>
+        </w:rPr>
+        <w:t>Then</w:t>
+      </w:r>
+      <w:r>
+        <w:rPr>
+          <w:rFonts w:ascii="Consolas" w:hAnsi="Consolas" w:cs="Consolas" w:hint="eastAsia"/>
+          <w:color w:val="000000"/>
+          <w:kern w:val="0"/>
+          <w:sz w:val="20"/>
+          <w:szCs w:val="20"/>
+        </w:rPr>
+        <w:t xml:space="preserve"> add </w:t>
+      </w:r>
+      <w:r>
+        <w:rPr>
+          <w:rFonts w:ascii="Consolas" w:hAnsi="Consolas" w:cs="Consolas" w:hint="eastAsia"/>
+          <w:color w:val="000000"/>
+          <w:kern w:val="0"/>
+          <w:sz w:val="20"/>
+          <w:szCs w:val="20"/>
+        </w:rPr>
+        <w:t xml:space="preserve">the </w:t>
+      </w:r>
+      <w:r>
+        <w:rPr>
+          <w:rFonts w:ascii="Consolas" w:hAnsi="Consolas" w:cs="Consolas"/>
+          <w:color w:val="000000"/>
+          <w:kern w:val="0"/>
+          <w:sz w:val="20"/>
+          <w:szCs w:val="20"/>
+        </w:rPr>
+        <w:t>corresponding</w:t>
+      </w:r>
+      <w:r>
+        <w:rPr>
+          <w:rFonts w:ascii="Consolas" w:hAnsi="Consolas" w:cs="Consolas" w:hint="eastAsia"/>
+          <w:color w:val="000000"/>
+          <w:kern w:val="0"/>
+          <w:sz w:val="20"/>
+          <w:szCs w:val="20"/>
+        </w:rPr>
+        <w:t xml:space="preserve"> </w:t>
+      </w:r>
+      <w:r>
+        <w:rPr>
+          <w:rFonts w:ascii="Consolas" w:hAnsi="Consolas" w:cs="Consolas" w:hint="eastAsia"/>
+          <w:color w:val="000000"/>
+          <w:kern w:val="0"/>
+          <w:sz w:val="20"/>
+          <w:szCs w:val="20"/>
+        </w:rPr>
+        <w:t xml:space="preserve">code to the other </w:t>
+      </w:r>
+      <w:r>
+        <w:rPr>
+          <w:rFonts w:ascii="Consolas" w:hAnsi="Consolas" w:cs="Consolas" w:hint="eastAsia"/>
+          <w:color w:val="000000"/>
+          <w:kern w:val="0"/>
+          <w:sz w:val="20"/>
+          <w:szCs w:val="20"/>
+        </w:rPr>
+        <w:t xml:space="preserve">places, e.g. the initialization in constructor, using </w:t>
+      </w:r>
+      <w:proofErr w:type="spellStart"/>
+      <w:proofErr w:type="gramStart"/>
+      <w:r>
+        <w:rPr>
+          <w:rFonts w:ascii="Consolas" w:hAnsi="Consolas" w:cs="Consolas" w:hint="eastAsia"/>
+          <w:i/>
+          <w:color w:val="000000"/>
+          <w:kern w:val="0"/>
+          <w:sz w:val="20"/>
+          <w:szCs w:val="20"/>
+        </w:rPr>
+        <w:t>HashMap.get</w:t>
+      </w:r>
+      <w:proofErr w:type="spellEnd"/>
+      <w:r>
+        <w:rPr>
+          <w:rFonts w:ascii="Consolas" w:hAnsi="Consolas" w:cs="Consolas" w:hint="eastAsia"/>
+          <w:i/>
+          <w:color w:val="000000"/>
+          <w:kern w:val="0"/>
+          <w:sz w:val="20"/>
+          <w:szCs w:val="20"/>
+        </w:rPr>
+        <w:t>(</w:t>
+      </w:r>
+      <w:proofErr w:type="gramEnd"/>
+      <w:r>
+        <w:rPr>
+          <w:rFonts w:ascii="Consolas" w:hAnsi="Consolas" w:cs="Consolas" w:hint="eastAsia"/>
+          <w:i/>
+          <w:color w:val="000000"/>
+          <w:kern w:val="0"/>
+          <w:sz w:val="20"/>
+          <w:szCs w:val="20"/>
+        </w:rPr>
+        <w:t>key)</w:t>
+      </w:r>
+      <w:r>
+        <w:rPr>
+          <w:rFonts w:ascii="Consolas" w:hAnsi="Consolas" w:cs="Consolas" w:hint="eastAsia"/>
+          <w:color w:val="000000"/>
+          <w:kern w:val="0"/>
+          <w:sz w:val="20"/>
+          <w:szCs w:val="20"/>
+        </w:rPr>
+        <w:t xml:space="preserve"> to replace the original code in </w:t>
+      </w:r>
+      <w:r>
+        <w:rPr>
+          <w:rFonts w:ascii="Consolas" w:hAnsi="Consolas" w:cs="Consolas" w:hint="eastAsia"/>
+          <w:i/>
+          <w:color w:val="000000"/>
+          <w:kern w:val="0"/>
+          <w:sz w:val="20"/>
+          <w:szCs w:val="20"/>
+        </w:rPr>
+        <w:t xml:space="preserve">find() </w:t>
+      </w:r>
+      <w:r>
+        <w:rPr>
+          <w:rFonts w:ascii="Consolas" w:hAnsi="Consolas" w:cs="Consolas" w:hint="eastAsia"/>
+          <w:color w:val="000000"/>
+          <w:kern w:val="0"/>
+          <w:sz w:val="20"/>
+          <w:szCs w:val="20"/>
+        </w:rPr>
+        <w:t>method.</w:t>
+      </w:r>
+    </w:p>
+    <w:p>
+      <w:pPr>
+        <w:pStyle w:val="a5"/>
+        <w:ind w:left="720" w:firstLineChars="0" w:firstLine="0"/>
+        <w:rPr>
+          <w:rFonts w:hint="eastAsia"/>
+        </w:rPr>
+      </w:pPr>
+    </w:p>
+    <w:p>
+      <w:pPr>
+        <w:pStyle w:val="a5"/>
+        <w:numPr>
+          <w:ilvl w:val="0"/>
+          <w:numId w:val="14"/>
+        </w:numPr>
+        <w:ind w:firstLineChars="0"/>
+      </w:pPr>
+      <w:r>
+        <w:rPr>
+          <w:rFonts w:ascii="Consolas" w:hAnsi="Consolas" w:cs="Consolas" w:hint="eastAsia"/>
+          <w:color w:val="000000"/>
+          <w:kern w:val="0"/>
+          <w:sz w:val="20"/>
+          <w:szCs w:val="20"/>
+        </w:rPr>
+        <w:t>After the above change, the actual execution time is not decreased</w:t>
+      </w:r>
+      <w:r>
+        <w:rPr>
+          <w:rFonts w:ascii="Consolas" w:hAnsi="Consolas" w:cs="Consolas" w:hint="eastAsia"/>
+          <w:color w:val="000000"/>
+          <w:kern w:val="0"/>
+          <w:sz w:val="20"/>
+          <w:szCs w:val="20"/>
+        </w:rPr>
+        <w:t xml:space="preserve"> a lot, the improvement is </w:t>
+      </w:r>
+      <w:r>
+        <w:rPr>
+          <w:rFonts w:ascii="Consolas" w:hAnsi="Consolas" w:cs="Consolas"/>
+          <w:color w:val="000000"/>
+          <w:kern w:val="0"/>
+          <w:sz w:val="20"/>
+          <w:szCs w:val="20"/>
+        </w:rPr>
+        <w:t>negligible</w:t>
+      </w:r>
+      <w:r>
+        <w:rPr>
+          <w:rFonts w:ascii="Consolas" w:hAnsi="Consolas" w:cs="Consolas" w:hint="eastAsia"/>
+          <w:color w:val="000000"/>
+          <w:kern w:val="0"/>
+          <w:sz w:val="20"/>
+          <w:szCs w:val="20"/>
+        </w:rPr>
+        <w:t xml:space="preserve">. The reason may be that the calculation of hash value of </w:t>
+      </w:r>
+      <w:r>
+        <w:rPr>
+          <w:rFonts w:ascii="Consolas" w:hAnsi="Consolas" w:cs="Consolas" w:hint="eastAsia"/>
+          <w:color w:val="000000"/>
+          <w:kern w:val="0"/>
+          <w:sz w:val="20"/>
+          <w:szCs w:val="20"/>
+        </w:rPr>
+        <w:t>string</w:t>
+      </w:r>
+      <w:r>
+        <w:rPr>
+          <w:rFonts w:ascii="Consolas" w:hAnsi="Consolas" w:cs="Consolas" w:hint="eastAsia"/>
+          <w:color w:val="000000"/>
+          <w:kern w:val="0"/>
+          <w:sz w:val="20"/>
+          <w:szCs w:val="20"/>
+        </w:rPr>
+        <w:t xml:space="preserve"> outweighed the benefits of fast lookup. So </w:t>
+      </w:r>
+      <w:r>
+        <w:rPr>
+          <w:rFonts w:ascii="Consolas" w:hAnsi="Consolas" w:cs="Consolas" w:hint="eastAsia"/>
+          <w:color w:val="000000"/>
+          <w:kern w:val="0"/>
+          <w:sz w:val="20"/>
+          <w:szCs w:val="20"/>
+        </w:rPr>
+        <w:t xml:space="preserve">we may need another kind of </w:t>
+      </w:r>
+      <w:r>
+        <w:rPr>
+          <w:rFonts w:ascii="Consolas" w:hAnsi="Consolas" w:cs="Consolas" w:hint="eastAsia"/>
+          <w:color w:val="000000"/>
+          <w:kern w:val="0"/>
+          <w:sz w:val="20"/>
+          <w:szCs w:val="20"/>
+        </w:rPr>
+        <w:t>key: integer</w:t>
+      </w:r>
+      <w:r>
+        <w:rPr>
+          <w:rFonts w:ascii="Consolas" w:hAnsi="Consolas" w:cs="Consolas" w:hint="eastAsia"/>
+          <w:color w:val="000000"/>
+          <w:kern w:val="0"/>
+          <w:sz w:val="20"/>
+          <w:szCs w:val="20"/>
+        </w:rPr>
+        <w:t xml:space="preserve">. So </w:t>
+      </w:r>
+      <w:r>
+        <w:rPr>
+          <w:rFonts w:ascii="Consolas" w:hAnsi="Consolas" w:cs="Consolas" w:hint="eastAsia"/>
+          <w:color w:val="000000"/>
+          <w:kern w:val="0"/>
+          <w:sz w:val="20"/>
+          <w:szCs w:val="20"/>
+        </w:rPr>
+        <w:t xml:space="preserve">this time we </w:t>
+      </w:r>
+      <w:r>
+        <w:rPr>
+          <w:rFonts w:ascii="Consolas" w:hAnsi="Consolas" w:cs="Consolas" w:hint="eastAsia"/>
+          <w:color w:val="000000"/>
+          <w:kern w:val="0"/>
+          <w:sz w:val="20"/>
+          <w:szCs w:val="20"/>
+        </w:rPr>
+        <w:t xml:space="preserve">need to </w:t>
+      </w:r>
+      <w:r>
+        <w:rPr>
+          <w:rFonts w:ascii="Consolas" w:hAnsi="Consolas" w:cs="Consolas" w:hint="eastAsia"/>
+          <w:color w:val="000000"/>
+          <w:kern w:val="0"/>
+          <w:sz w:val="20"/>
+          <w:szCs w:val="20"/>
+        </w:rPr>
+        <w:t xml:space="preserve">change the </w:t>
+      </w:r>
+      <w:proofErr w:type="spellStart"/>
+      <w:r>
+        <w:rPr>
+          <w:rFonts w:ascii="Consolas" w:hAnsi="Consolas" w:cs="Consolas"/>
+          <w:i/>
+          <w:color w:val="000000"/>
+          <w:kern w:val="0"/>
+          <w:sz w:val="20"/>
+          <w:szCs w:val="20"/>
+        </w:rPr>
+        <w:t>EdgeLink</w:t>
+      </w:r>
+      <w:proofErr w:type="spellEnd"/>
+      <w:r>
+        <w:rPr>
+          <w:rFonts w:ascii="Consolas" w:hAnsi="Consolas" w:cs="Consolas" w:hint="eastAsia"/>
+          <w:color w:val="000000"/>
+          <w:kern w:val="0"/>
+          <w:sz w:val="20"/>
+          <w:szCs w:val="20"/>
+        </w:rPr>
+        <w:t xml:space="preserve">, </w:t>
+      </w:r>
+      <w:r>
+        <w:rPr>
+          <w:rFonts w:ascii="Consolas" w:hAnsi="Consolas" w:cs="Consolas" w:hint="eastAsia"/>
+          <w:color w:val="000000"/>
+          <w:kern w:val="0"/>
+          <w:sz w:val="20"/>
+          <w:szCs w:val="20"/>
+        </w:rPr>
+        <w:t xml:space="preserve">by </w:t>
+      </w:r>
+      <w:r>
+        <w:rPr>
+          <w:rFonts w:ascii="Consolas" w:hAnsi="Consolas" w:cs="Consolas" w:hint="eastAsia"/>
+          <w:color w:val="000000"/>
+          <w:kern w:val="0"/>
+          <w:sz w:val="20"/>
+          <w:szCs w:val="20"/>
+        </w:rPr>
+        <w:t>adding</w:t>
+      </w:r>
+      <w:r>
+        <w:rPr>
+          <w:rFonts w:ascii="Consolas" w:hAnsi="Consolas" w:cs="Consolas" w:hint="eastAsia"/>
+          <w:color w:val="000000"/>
+          <w:kern w:val="0"/>
+          <w:sz w:val="20"/>
+          <w:szCs w:val="20"/>
+        </w:rPr>
+        <w:t xml:space="preserve"> an </w:t>
+      </w:r>
+      <w:proofErr w:type="spellStart"/>
+      <w:r>
+        <w:rPr>
+          <w:rFonts w:ascii="Consolas" w:hAnsi="Consolas" w:cs="Consolas" w:hint="eastAsia"/>
+          <w:i/>
+          <w:color w:val="000000"/>
+          <w:kern w:val="0"/>
+          <w:sz w:val="20"/>
+          <w:szCs w:val="20"/>
+        </w:rPr>
+        <w:t>int</w:t>
+      </w:r>
+      <w:proofErr w:type="spellEnd"/>
+      <w:r>
+        <w:rPr>
+          <w:rFonts w:ascii="Consolas" w:hAnsi="Consolas" w:cs="Consolas" w:hint="eastAsia"/>
+          <w:color w:val="000000"/>
+          <w:kern w:val="0"/>
+          <w:sz w:val="20"/>
+          <w:szCs w:val="20"/>
+        </w:rPr>
+        <w:t xml:space="preserve"> field</w:t>
+      </w:r>
+      <w:r>
+        <w:rPr>
+          <w:rFonts w:ascii="Consolas" w:hAnsi="Consolas" w:cs="Consolas" w:hint="eastAsia"/>
+          <w:color w:val="000000"/>
+          <w:kern w:val="0"/>
+          <w:sz w:val="20"/>
+          <w:szCs w:val="20"/>
+        </w:rPr>
+        <w:t xml:space="preserve"> </w:t>
+      </w:r>
+      <w:proofErr w:type="spellStart"/>
+      <w:r>
+        <w:rPr>
+          <w:rFonts w:ascii="Consolas" w:hAnsi="Consolas" w:cs="Consolas" w:hint="eastAsia"/>
+          <w:i/>
+          <w:color w:val="000000"/>
+          <w:kern w:val="0"/>
+          <w:sz w:val="20"/>
+          <w:szCs w:val="20"/>
+        </w:rPr>
+        <w:t>iData</w:t>
+      </w:r>
+      <w:proofErr w:type="spellEnd"/>
+      <w:r>
+        <w:rPr>
+          <w:rFonts w:ascii="Consolas" w:hAnsi="Consolas" w:cs="Consolas" w:hint="eastAsia"/>
+          <w:color w:val="000000"/>
+          <w:kern w:val="0"/>
+          <w:sz w:val="20"/>
+          <w:szCs w:val="20"/>
+        </w:rPr>
+        <w:t>, that is</w:t>
+      </w:r>
+      <w:r>
+        <w:rPr>
+          <w:rFonts w:ascii="Consolas" w:hAnsi="Consolas" w:cs="Consolas" w:hint="eastAsia"/>
+          <w:color w:val="000000"/>
+          <w:kern w:val="0"/>
+          <w:sz w:val="20"/>
+          <w:szCs w:val="20"/>
+        </w:rPr>
+        <w:t>,</w:t>
+      </w:r>
+      <w:r>
+        <w:rPr>
+          <w:rFonts w:ascii="Consolas" w:hAnsi="Consolas" w:cs="Consolas" w:hint="eastAsia"/>
+          <w:color w:val="000000"/>
+          <w:kern w:val="0"/>
+          <w:sz w:val="20"/>
+          <w:szCs w:val="20"/>
+        </w:rPr>
+        <w:t xml:space="preserve"> the index of the vertex. </w:t>
+      </w:r>
+      <w:r>
+        <w:rPr>
+          <w:rFonts w:ascii="Consolas" w:hAnsi="Consolas" w:cs="Consolas" w:hint="eastAsia"/>
+          <w:color w:val="000000"/>
+          <w:kern w:val="0"/>
+          <w:sz w:val="20"/>
+          <w:szCs w:val="20"/>
+        </w:rPr>
+        <w:t xml:space="preserve">So we store the index </w:t>
+      </w:r>
+      <w:r>
+        <w:rPr>
+          <w:rFonts w:ascii="Consolas" w:hAnsi="Consolas" w:cs="Consolas" w:hint="eastAsia"/>
+          <w:color w:val="000000"/>
+          <w:kern w:val="0"/>
+          <w:sz w:val="20"/>
+          <w:szCs w:val="20"/>
+        </w:rPr>
+        <w:t>besides</w:t>
+      </w:r>
+      <w:r>
+        <w:rPr>
+          <w:rFonts w:ascii="Consolas" w:hAnsi="Consolas" w:cs="Consolas" w:hint="eastAsia"/>
+          <w:color w:val="000000"/>
+          <w:kern w:val="0"/>
+          <w:sz w:val="20"/>
+          <w:szCs w:val="20"/>
+        </w:rPr>
+        <w:t xml:space="preserve"> the label of the vertex.</w:t>
+      </w:r>
+      <w:r>
+        <w:rPr>
+          <w:rFonts w:ascii="Consolas" w:hAnsi="Consolas" w:cs="Consolas" w:hint="eastAsia"/>
+          <w:color w:val="000000"/>
+          <w:kern w:val="0"/>
+          <w:sz w:val="20"/>
+          <w:szCs w:val="20"/>
+        </w:rPr>
+        <w:t xml:space="preserve"> Then change the corresponding code in other related places.</w:t>
+      </w:r>
+      <w:r>
+        <w:rPr>
+          <w:rFonts w:ascii="Consolas" w:hAnsi="Consolas" w:cs="Consolas" w:hint="eastAsia"/>
+          <w:color w:val="000000"/>
+          <w:kern w:val="0"/>
+          <w:sz w:val="20"/>
+          <w:szCs w:val="20"/>
+        </w:rPr>
+        <w:t xml:space="preserve"> Then change </w:t>
+      </w:r>
+      <w:proofErr w:type="spellStart"/>
+      <w:r>
+        <w:rPr>
+          <w:rFonts w:hint="eastAsia"/>
+          <w:i/>
+        </w:rPr>
+        <w:t>HashMap</w:t>
+      </w:r>
+      <w:proofErr w:type="spellEnd"/>
+      <w:r>
+        <w:rPr>
+          <w:rFonts w:hint="eastAsia"/>
+          <w:i/>
+        </w:rPr>
+        <w:t xml:space="preserve">&lt;String, </w:t>
+      </w:r>
+      <w:proofErr w:type="spellStart"/>
+      <w:r>
+        <w:rPr>
+          <w:i/>
+        </w:rPr>
+        <w:t>EdgeLink</w:t>
+      </w:r>
+      <w:proofErr w:type="spellEnd"/>
+      <w:r>
+        <w:rPr>
+          <w:rFonts w:hint="eastAsia"/>
+          <w:i/>
+        </w:rPr>
+        <w:t xml:space="preserve">&gt; </w:t>
+      </w:r>
+      <w:proofErr w:type="spellStart"/>
+      <w:r>
+        <w:rPr>
+          <w:rFonts w:hint="eastAsia"/>
+          <w:i/>
+        </w:rPr>
+        <w:t>VertexToEdgeLink</w:t>
+      </w:r>
+      <w:proofErr w:type="spellEnd"/>
+      <w:r>
+        <w:rPr>
+          <w:rFonts w:hint="eastAsia"/>
+          <w:i/>
+        </w:rPr>
+        <w:t xml:space="preserve"> </w:t>
+      </w:r>
+      <w:r>
+        <w:rPr>
+          <w:rFonts w:ascii="Consolas" w:hAnsi="Consolas" w:cs="Consolas" w:hint="eastAsia"/>
+          <w:color w:val="000000"/>
+          <w:kern w:val="0"/>
+          <w:sz w:val="20"/>
+          <w:szCs w:val="20"/>
+        </w:rPr>
+        <w:t xml:space="preserve">added in </w:t>
+      </w:r>
+      <w:proofErr w:type="spellStart"/>
+      <w:r>
+        <w:rPr>
+          <w:i/>
+        </w:rPr>
+        <w:t>EdgeLinkList</w:t>
+      </w:r>
+      <w:proofErr w:type="spellEnd"/>
+      <w:r>
+        <w:rPr>
+          <w:rFonts w:ascii="Consolas" w:hAnsi="Consolas" w:cs="Consolas" w:hint="eastAsia"/>
+          <w:i/>
+          <w:color w:val="000000"/>
+          <w:kern w:val="0"/>
+          <w:sz w:val="20"/>
+          <w:szCs w:val="20"/>
+        </w:rPr>
+        <w:t xml:space="preserve"> </w:t>
+      </w:r>
+      <w:r>
+        <w:rPr>
+          <w:rFonts w:ascii="Consolas" w:hAnsi="Consolas" w:cs="Consolas" w:hint="eastAsia"/>
+          <w:color w:val="000000"/>
+          <w:kern w:val="0"/>
+          <w:sz w:val="20"/>
+          <w:szCs w:val="20"/>
+        </w:rPr>
+        <w:t xml:space="preserve">to </w:t>
+      </w:r>
+      <w:proofErr w:type="spellStart"/>
+      <w:r>
+        <w:rPr>
+          <w:rFonts w:hint="eastAsia"/>
+          <w:i/>
+        </w:rPr>
+        <w:t>HashMap</w:t>
+      </w:r>
+      <w:proofErr w:type="spellEnd"/>
+      <w:r>
+        <w:rPr>
+          <w:rFonts w:hint="eastAsia"/>
+          <w:i/>
+        </w:rPr>
+        <w:t>&lt;</w:t>
+      </w:r>
+      <w:r>
+        <w:rPr>
+          <w:rFonts w:hint="eastAsia"/>
+          <w:i/>
+        </w:rPr>
+        <w:t>Integer</w:t>
+      </w:r>
+      <w:r>
+        <w:rPr>
+          <w:rFonts w:hint="eastAsia"/>
+          <w:i/>
+        </w:rPr>
+        <w:t xml:space="preserve">, </w:t>
+      </w:r>
+      <w:proofErr w:type="spellStart"/>
+      <w:r>
+        <w:rPr>
+          <w:i/>
+        </w:rPr>
+        <w:t>EdgeLink</w:t>
+      </w:r>
+      <w:proofErr w:type="spellEnd"/>
+      <w:r>
+        <w:rPr>
+          <w:rFonts w:hint="eastAsia"/>
+          <w:i/>
+        </w:rPr>
+        <w:t>&gt;</w:t>
+      </w:r>
+      <w:r>
+        <w:rPr>
+          <w:rFonts w:hint="eastAsia"/>
+          <w:i/>
+        </w:rPr>
+        <w:t xml:space="preserve"> </w:t>
+      </w:r>
+      <w:proofErr w:type="spellStart"/>
+      <w:r>
+        <w:rPr>
+          <w:rFonts w:hint="eastAsia"/>
+          <w:i/>
+        </w:rPr>
+        <w:t>VertexToEdgeLink</w:t>
+      </w:r>
+      <w:proofErr w:type="spellEnd"/>
+      <w:r>
+        <w:rPr>
+          <w:rFonts w:hint="eastAsia"/>
+          <w:i/>
+        </w:rPr>
+        <w:t>.</w:t>
+      </w:r>
     </w:p>
     <w:sectPr>
       <w:pgSz w:w="11906" w:h="16838"/>
@@ -3991,6 +5378,95 @@
     </w:lvl>
   </w:abstractNum>
   <w:abstractNum w:abstractNumId="11">
+    <w:nsid w:val="5B645026"/>
+    <w:multiLevelType w:val="hybridMultilevel"/>
+    <w:tmpl w:val="9F08A7C6"/>
+    <w:lvl w:ilvl="0" w:tplc="FAC60734">
+      <w:start w:val="1"/>
+      <w:numFmt w:val="decimal"/>
+      <w:lvlText w:val="%1."/>
+      <w:lvlJc w:val="left"/>
+      <w:pPr>
+        <w:ind w:left="720" w:hanging="360"/>
+      </w:pPr>
+      <w:rPr>
+        <w:rFonts w:hint="default"/>
+      </w:rPr>
+    </w:lvl>
+    <w:lvl w:ilvl="1" w:tplc="04090019" w:tentative="1">
+      <w:start w:val="1"/>
+      <w:numFmt w:val="lowerLetter"/>
+      <w:lvlText w:val="%2)"/>
+      <w:lvlJc w:val="left"/>
+      <w:pPr>
+        <w:ind w:left="1200" w:hanging="420"/>
+      </w:pPr>
+    </w:lvl>
+    <w:lvl w:ilvl="2" w:tplc="0409001B" w:tentative="1">
+      <w:start w:val="1"/>
+      <w:numFmt w:val="lowerRoman"/>
+      <w:lvlText w:val="%3."/>
+      <w:lvlJc w:val="right"/>
+      <w:pPr>
+        <w:ind w:left="1620" w:hanging="420"/>
+      </w:pPr>
+    </w:lvl>
+    <w:lvl w:ilvl="3" w:tplc="0409000F" w:tentative="1">
+      <w:start w:val="1"/>
+      <w:numFmt w:val="decimal"/>
+      <w:lvlText w:val="%4."/>
+      <w:lvlJc w:val="left"/>
+      <w:pPr>
+        <w:ind w:left="2040" w:hanging="420"/>
+      </w:pPr>
+    </w:lvl>
+    <w:lvl w:ilvl="4" w:tplc="04090019" w:tentative="1">
+      <w:start w:val="1"/>
+      <w:numFmt w:val="lowerLetter"/>
+      <w:lvlText w:val="%5)"/>
+      <w:lvlJc w:val="left"/>
+      <w:pPr>
+        <w:ind w:left="2460" w:hanging="420"/>
+      </w:pPr>
+    </w:lvl>
+    <w:lvl w:ilvl="5" w:tplc="0409001B" w:tentative="1">
+      <w:start w:val="1"/>
+      <w:numFmt w:val="lowerRoman"/>
+      <w:lvlText w:val="%6."/>
+      <w:lvlJc w:val="right"/>
+      <w:pPr>
+        <w:ind w:left="2880" w:hanging="420"/>
+      </w:pPr>
+    </w:lvl>
+    <w:lvl w:ilvl="6" w:tplc="0409000F" w:tentative="1">
+      <w:start w:val="1"/>
+      <w:numFmt w:val="decimal"/>
+      <w:lvlText w:val="%7."/>
+      <w:lvlJc w:val="left"/>
+      <w:pPr>
+        <w:ind w:left="3300" w:hanging="420"/>
+      </w:pPr>
+    </w:lvl>
+    <w:lvl w:ilvl="7" w:tplc="04090019" w:tentative="1">
+      <w:start w:val="1"/>
+      <w:numFmt w:val="lowerLetter"/>
+      <w:lvlText w:val="%8)"/>
+      <w:lvlJc w:val="left"/>
+      <w:pPr>
+        <w:ind w:left="3720" w:hanging="420"/>
+      </w:pPr>
+    </w:lvl>
+    <w:lvl w:ilvl="8" w:tplc="0409001B" w:tentative="1">
+      <w:start w:val="1"/>
+      <w:numFmt w:val="lowerRoman"/>
+      <w:lvlText w:val="%9."/>
+      <w:lvlJc w:val="right"/>
+      <w:pPr>
+        <w:ind w:left="4140" w:hanging="420"/>
+      </w:pPr>
+    </w:lvl>
+  </w:abstractNum>
+  <w:abstractNum w:abstractNumId="12">
     <w:nsid w:val="62EC41A0"/>
     <w:multiLevelType w:val="multilevel"/>
     <w:tmpl w:val="C4E2A0EA"/>
@@ -4139,7 +5615,7 @@
       </w:rPr>
     </w:lvl>
   </w:abstractNum>
-  <w:abstractNum w:abstractNumId="12">
+  <w:abstractNum w:abstractNumId="13">
     <w:nsid w:val="6F4043D8"/>
     <w:multiLevelType w:val="hybridMultilevel"/>
     <w:tmpl w:val="93301898"/>
@@ -4230,7 +5706,7 @@
       </w:pPr>
     </w:lvl>
   </w:abstractNum>
-  <w:abstractNum w:abstractNumId="13">
+  <w:abstractNum w:abstractNumId="14">
     <w:nsid w:val="75493A47"/>
     <w:multiLevelType w:val="hybridMultilevel"/>
     <w:tmpl w:val="C60E9C00"/>
@@ -4326,13 +5802,13 @@
     <w:abstractNumId w:val="8"/>
   </w:num>
   <w:num w:numId="3">
-    <w:abstractNumId w:val="13"/>
+    <w:abstractNumId w:val="14"/>
   </w:num>
   <w:num w:numId="4">
     <w:abstractNumId w:val="5"/>
   </w:num>
   <w:num w:numId="5">
-    <w:abstractNumId w:val="12"/>
+    <w:abstractNumId w:val="13"/>
   </w:num>
   <w:num w:numId="6">
     <w:abstractNumId w:val="7"/>
@@ -4350,7 +5826,7 @@
     <w:abstractNumId w:val="4"/>
   </w:num>
   <w:num w:numId="11">
-    <w:abstractNumId w:val="11"/>
+    <w:abstractNumId w:val="12"/>
   </w:num>
   <w:num w:numId="12">
     <w:abstractNumId w:val="1"/>
@@ -4360,6 +5836,9 @@
   </w:num>
   <w:num w:numId="14">
     <w:abstractNumId w:val="2"/>
+  </w:num>
+  <w:num w:numId="15">
+    <w:abstractNumId w:val="11"/>
   </w:num>
 </w:numbering>
 </file>

</xml_diff>